<commit_message>
added screenshot for anavo
</commit_message>
<xml_diff>
--- a/FinalProject.docx
+++ b/FinalProject.docx
@@ -11490,7 +11490,33 @@
         <w:rPr>
           <w:rFonts w:ascii="Times New Roman" w:hAnsi="Times New Roman" w:cs="Times New Roman" w:hint="eastAsia"/>
         </w:rPr>
-        <w:t>Table 3 below shows the result of the partial F-test.</w:t>
+        <w:t>Table 3 below shows the result of the partial F-test</w:t>
+      </w:r>
+      <w:r>
+        <w:rPr>
+          <w:rFonts w:ascii="Times New Roman" w:hAnsi="Times New Roman" w:cs="Times New Roman" w:hint="eastAsia"/>
+        </w:rPr>
+        <w:t xml:space="preserve"> (</w:t>
+      </w:r>
+      <w:r>
+        <w:rPr>
+          <w:rFonts w:ascii="Times New Roman" w:hAnsi="Times New Roman" w:cs="Times New Roman" w:hint="eastAsia"/>
+          <w:b/>
+          <w:bCs/>
+        </w:rPr>
+        <w:t>Appendix I-7</w:t>
+      </w:r>
+      <w:r>
+        <w:rPr>
+          <w:rFonts w:ascii="Times New Roman" w:hAnsi="Times New Roman" w:cs="Times New Roman" w:hint="eastAsia"/>
+        </w:rPr>
+        <w:t>)</w:t>
+      </w:r>
+      <w:r>
+        <w:rPr>
+          <w:rFonts w:ascii="Times New Roman" w:hAnsi="Times New Roman" w:cs="Times New Roman" w:hint="eastAsia"/>
+        </w:rPr>
+        <w:t>.</w:t>
       </w:r>
     </w:p>
     <w:p>
@@ -12286,7 +12312,47 @@
         <w:rPr>
           <w:rFonts w:ascii="Times New Roman" w:hAnsi="Times New Roman" w:cs="Times New Roman" w:hint="eastAsia"/>
         </w:rPr>
-        <w:t>, we compared the best additive model with the interaction model with higher order term. Table 3 below shows the result of the partial F-test.</w:t>
+        <w:t>, we compared the best additive model with the interaction model with higher order term. Table 3 below shows the result of the partial F-test</w:t>
+      </w:r>
+      <w:r>
+        <w:rPr>
+          <w:rFonts w:ascii="Times New Roman" w:hAnsi="Times New Roman" w:cs="Times New Roman" w:hint="eastAsia"/>
+        </w:rPr>
+        <w:t xml:space="preserve"> </w:t>
+      </w:r>
+      <w:r>
+        <w:rPr>
+          <w:rFonts w:ascii="Times New Roman" w:hAnsi="Times New Roman" w:cs="Times New Roman" w:hint="eastAsia"/>
+        </w:rPr>
+        <w:t>(</w:t>
+      </w:r>
+      <w:r>
+        <w:rPr>
+          <w:rFonts w:ascii="Times New Roman" w:hAnsi="Times New Roman" w:cs="Times New Roman" w:hint="eastAsia"/>
+          <w:b/>
+          <w:bCs/>
+        </w:rPr>
+        <w:t>Appendix I-</w:t>
+      </w:r>
+      <w:r>
+        <w:rPr>
+          <w:rFonts w:ascii="Times New Roman" w:hAnsi="Times New Roman" w:cs="Times New Roman" w:hint="eastAsia"/>
+          <w:b/>
+          <w:bCs/>
+        </w:rPr>
+        <w:t>8</w:t>
+      </w:r>
+      <w:r>
+        <w:rPr>
+          <w:rFonts w:ascii="Times New Roman" w:hAnsi="Times New Roman" w:cs="Times New Roman" w:hint="eastAsia"/>
+        </w:rPr>
+        <w:t>)</w:t>
+      </w:r>
+      <w:r>
+        <w:rPr>
+          <w:rFonts w:ascii="Times New Roman" w:hAnsi="Times New Roman" w:cs="Times New Roman" w:hint="eastAsia"/>
+        </w:rPr>
+        <w:t>.</w:t>
       </w:r>
     </w:p>
     <w:p>
@@ -21087,6 +21153,174 @@
           <w:ilvl w:val="0"/>
           <w:numId w:val="6"/>
         </w:numPr>
+      </w:pPr>
+      <w:r>
+        <w:rPr>
+          <w:rFonts w:hint="eastAsia"/>
+        </w:rPr>
+        <w:lastRenderedPageBreak/>
+        <w:t xml:space="preserve">ANOVA test </w:t>
+      </w:r>
+      <w:r>
+        <w:rPr>
+          <w:rFonts w:hint="eastAsia"/>
+        </w:rPr>
+        <w:t xml:space="preserve">between </w:t>
+      </w:r>
+      <w:r>
+        <w:rPr>
+          <w:rFonts w:hint="eastAsia"/>
+        </w:rPr>
+        <w:t>interaction</w:t>
+      </w:r>
+      <w:r>
+        <w:rPr>
+          <w:rFonts w:hint="eastAsia"/>
+        </w:rPr>
+        <w:t xml:space="preserve"> model and </w:t>
+      </w:r>
+      <w:r>
+        <w:rPr>
+          <w:rFonts w:hint="eastAsia"/>
+        </w:rPr>
+        <w:t>interaction model with higher order</w:t>
+      </w:r>
+    </w:p>
+    <w:p>
+      <w:pPr>
+        <w:pStyle w:val="ListParagraph"/>
+        <w:ind w:left="1080" w:firstLine="0"/>
+      </w:pPr>
+      <w:r>
+        <w:rPr>
+          <w:noProof/>
+        </w:rPr>
+        <w:drawing>
+          <wp:inline distT="0" distB="0" distL="0" distR="0" wp14:anchorId="77FD0383" wp14:editId="479E1B69">
+            <wp:extent cx="5562514" cy="1584960"/>
+            <wp:effectExtent l="0" t="0" r="635" b="0"/>
+            <wp:docPr id="2007297801" name="Picture 1" descr="A computer screen shot of text&#10;&#10;Description automatically generated"/>
+            <wp:cNvGraphicFramePr>
+              <a:graphicFrameLocks xmlns:a="http://schemas.openxmlformats.org/drawingml/2006/main" noChangeAspect="1"/>
+            </wp:cNvGraphicFramePr>
+            <a:graphic xmlns:a="http://schemas.openxmlformats.org/drawingml/2006/main">
+              <a:graphicData uri="http://schemas.openxmlformats.org/drawingml/2006/picture">
+                <pic:pic xmlns:pic="http://schemas.openxmlformats.org/drawingml/2006/picture">
+                  <pic:nvPicPr>
+                    <pic:cNvPr id="2007297801" name="Picture 1" descr="A computer screen shot of text&#10;&#10;Description automatically generated"/>
+                    <pic:cNvPicPr/>
+                  </pic:nvPicPr>
+                  <pic:blipFill>
+                    <a:blip r:embed="rId19"/>
+                    <a:stretch>
+                      <a:fillRect/>
+                    </a:stretch>
+                  </pic:blipFill>
+                  <pic:spPr>
+                    <a:xfrm>
+                      <a:off x="0" y="0"/>
+                      <a:ext cx="5572717" cy="1587867"/>
+                    </a:xfrm>
+                    <a:prstGeom prst="rect">
+                      <a:avLst/>
+                    </a:prstGeom>
+                  </pic:spPr>
+                </pic:pic>
+              </a:graphicData>
+            </a:graphic>
+          </wp:inline>
+        </w:drawing>
+      </w:r>
+    </w:p>
+    <w:p>
+      <w:pPr>
+        <w:pStyle w:val="ListParagraph"/>
+        <w:ind w:left="1080" w:firstLine="0"/>
+      </w:pPr>
+    </w:p>
+    <w:p>
+      <w:pPr>
+        <w:pStyle w:val="ListParagraph"/>
+        <w:numPr>
+          <w:ilvl w:val="0"/>
+          <w:numId w:val="6"/>
+        </w:numPr>
+      </w:pPr>
+      <w:r>
+        <w:rPr>
+          <w:rFonts w:hint="eastAsia"/>
+        </w:rPr>
+        <w:t xml:space="preserve">ANOVA test between </w:t>
+      </w:r>
+      <w:r>
+        <w:rPr>
+          <w:rFonts w:hint="eastAsia"/>
+        </w:rPr>
+        <w:t>the best additive</w:t>
+      </w:r>
+      <w:r>
+        <w:rPr>
+          <w:rFonts w:hint="eastAsia"/>
+        </w:rPr>
+        <w:t xml:space="preserve"> model and interaction model with higher order</w:t>
+      </w:r>
+      <w:r>
+        <w:rPr>
+          <w:rFonts w:hint="eastAsia"/>
+        </w:rPr>
+        <w:t>.</w:t>
+      </w:r>
+    </w:p>
+    <w:p>
+      <w:pPr>
+        <w:pStyle w:val="ListParagraph"/>
+        <w:ind w:left="1080" w:firstLine="0"/>
+      </w:pPr>
+      <w:r>
+        <w:rPr>
+          <w:noProof/>
+        </w:rPr>
+        <w:drawing>
+          <wp:inline distT="0" distB="0" distL="0" distR="0" wp14:anchorId="2DE660F2" wp14:editId="5499840C">
+            <wp:extent cx="5943600" cy="1618615"/>
+            <wp:effectExtent l="0" t="0" r="0" b="635"/>
+            <wp:docPr id="185485834" name="Picture 1" descr="A computer screen shot of a code&#10;&#10;Description automatically generated"/>
+            <wp:cNvGraphicFramePr>
+              <a:graphicFrameLocks xmlns:a="http://schemas.openxmlformats.org/drawingml/2006/main" noChangeAspect="1"/>
+            </wp:cNvGraphicFramePr>
+            <a:graphic xmlns:a="http://schemas.openxmlformats.org/drawingml/2006/main">
+              <a:graphicData uri="http://schemas.openxmlformats.org/drawingml/2006/picture">
+                <pic:pic xmlns:pic="http://schemas.openxmlformats.org/drawingml/2006/picture">
+                  <pic:nvPicPr>
+                    <pic:cNvPr id="185485834" name="Picture 1" descr="A computer screen shot of a code&#10;&#10;Description automatically generated"/>
+                    <pic:cNvPicPr/>
+                  </pic:nvPicPr>
+                  <pic:blipFill>
+                    <a:blip r:embed="rId20"/>
+                    <a:stretch>
+                      <a:fillRect/>
+                    </a:stretch>
+                  </pic:blipFill>
+                  <pic:spPr>
+                    <a:xfrm>
+                      <a:off x="0" y="0"/>
+                      <a:ext cx="5943600" cy="1618615"/>
+                    </a:xfrm>
+                    <a:prstGeom prst="rect">
+                      <a:avLst/>
+                    </a:prstGeom>
+                  </pic:spPr>
+                </pic:pic>
+              </a:graphicData>
+            </a:graphic>
+          </wp:inline>
+        </w:drawing>
+      </w:r>
+    </w:p>
+    <w:p>
+      <w:pPr>
+        <w:pStyle w:val="ListParagraph"/>
+        <w:ind w:left="1080" w:firstLine="0"/>
       </w:pPr>
     </w:p>
     <w:p>

</xml_diff>

<commit_message>
final report draft 1
</commit_message>
<xml_diff>
--- a/FinalProject.docx
+++ b/FinalProject.docx
@@ -1,6 +1,6 @@
 
 <file path=word/document.xml><?xml version="1.0" encoding="utf-8"?>
-<w:document xmlns:wpc="http://schemas.microsoft.com/office/word/2010/wordprocessingCanvas" xmlns:cx="http://schemas.microsoft.com/office/drawing/2014/chartex" xmlns:cx1="http://schemas.microsoft.com/office/drawing/2015/9/8/chartex" xmlns:cx2="http://schemas.microsoft.com/office/drawing/2015/10/21/chartex" xmlns:cx3="http://schemas.microsoft.com/office/drawing/2016/5/9/chartex" xmlns:cx4="http://schemas.microsoft.com/office/drawing/2016/5/10/chartex" xmlns:cx5="http://schemas.microsoft.com/office/drawing/2016/5/11/chartex" xmlns:cx6="http://schemas.microsoft.com/office/drawing/2016/5/12/chartex" xmlns:cx7="http://schemas.microsoft.com/office/drawing/2016/5/13/chartex" xmlns:cx8="http://schemas.microsoft.com/office/drawing/2016/5/14/chartex" xmlns:mc="http://schemas.openxmlformats.org/markup-compatibility/2006" xmlns:aink="http://schemas.microsoft.com/office/drawing/2016/ink" xmlns:am3d="http://schemas.microsoft.com/office/drawing/2017/model3d" xmlns:o="urn:schemas-microsoft-com:office:office" xmlns:oel="http://schemas.microsoft.com/office/2019/extlst" xmlns:r="http://schemas.openxmlformats.org/officeDocument/2006/relationships" xmlns:m="http://schemas.openxmlformats.org/officeDocument/2006/math" xmlns:v="urn:schemas-microsoft-com:vml" xmlns:wp14="http://schemas.microsoft.com/office/word/2010/wordprocessingDrawing" xmlns:wp="http://schemas.openxmlformats.org/drawingml/2006/wordprocessingDrawing" xmlns:w10="urn:schemas-microsoft-com:office:word" xmlns:w="http://schemas.openxmlformats.org/wordprocessingml/2006/main" xmlns:w14="http://schemas.microsoft.com/office/word/2010/wordml" xmlns:w15="http://schemas.microsoft.com/office/word/2012/wordml" xmlns:w16cex="http://schemas.microsoft.com/office/word/2018/wordml/cex" xmlns:w16cid="http://schemas.microsoft.com/office/word/2016/wordml/cid" xmlns:w16="http://schemas.microsoft.com/office/word/2018/wordml" xmlns:w16du="http://schemas.microsoft.com/office/word/2023/wordml/word16du" xmlns:w16sdtdh="http://schemas.microsoft.com/office/word/2020/wordml/sdtdatahash" xmlns:w16se="http://schemas.microsoft.com/office/word/2015/wordml/symex" xmlns:wpg="http://schemas.microsoft.com/office/word/2010/wordprocessingGroup" xmlns:wpi="http://schemas.microsoft.com/office/word/2010/wordprocessingInk" xmlns:wne="http://schemas.microsoft.com/office/word/2006/wordml" xmlns:wps="http://schemas.microsoft.com/office/word/2010/wordprocessingShape" mc:Ignorable="w14 w15 w16se w16cid w16 w16cex w16sdtdh w16du wp14">
+<w:document xmlns:wpc="http://schemas.microsoft.com/office/word/2010/wordprocessingCanvas" xmlns:cx="http://schemas.microsoft.com/office/drawing/2014/chartex" xmlns:cx1="http://schemas.microsoft.com/office/drawing/2015/9/8/chartex" xmlns:cx2="http://schemas.microsoft.com/office/drawing/2015/10/21/chartex" xmlns:cx3="http://schemas.microsoft.com/office/drawing/2016/5/9/chartex" xmlns:cx4="http://schemas.microsoft.com/office/drawing/2016/5/10/chartex" xmlns:cx5="http://schemas.microsoft.com/office/drawing/2016/5/11/chartex" xmlns:cx6="http://schemas.microsoft.com/office/drawing/2016/5/12/chartex" xmlns:cx7="http://schemas.microsoft.com/office/drawing/2016/5/13/chartex" xmlns:cx8="http://schemas.microsoft.com/office/drawing/2016/5/14/chartex" xmlns:mc="http://schemas.openxmlformats.org/markup-compatibility/2006" xmlns:aink="http://schemas.microsoft.com/office/drawing/2016/ink" xmlns:am3d="http://schemas.microsoft.com/office/drawing/2017/model3d" xmlns:o="urn:schemas-microsoft-com:office:office" xmlns:oel="http://schemas.microsoft.com/office/2019/extlst" xmlns:r="http://schemas.openxmlformats.org/officeDocument/2006/relationships" xmlns:m="http://schemas.openxmlformats.org/officeDocument/2006/math" xmlns:v="urn:schemas-microsoft-com:vml" xmlns:wp14="http://schemas.microsoft.com/office/word/2010/wordprocessingDrawing" xmlns:wp="http://schemas.openxmlformats.org/drawingml/2006/wordprocessingDrawing" xmlns:w10="urn:schemas-microsoft-com:office:word" xmlns:w="http://schemas.openxmlformats.org/wordprocessingml/2006/main" xmlns:w14="http://schemas.microsoft.com/office/word/2010/wordml" xmlns:w15="http://schemas.microsoft.com/office/word/2012/wordml" xmlns:w16cex="http://schemas.microsoft.com/office/word/2018/wordml/cex" xmlns:w16cid="http://schemas.microsoft.com/office/word/2016/wordml/cid" xmlns:w16="http://schemas.microsoft.com/office/word/2018/wordml" xmlns:w16sdtdh="http://schemas.microsoft.com/office/word/2020/wordml/sdtdatahash" xmlns:w16se="http://schemas.microsoft.com/office/word/2015/wordml/symex" xmlns:wpg="http://schemas.microsoft.com/office/word/2010/wordprocessingGroup" xmlns:wpi="http://schemas.microsoft.com/office/word/2010/wordprocessingInk" xmlns:wne="http://schemas.microsoft.com/office/word/2006/wordml" xmlns:wps="http://schemas.microsoft.com/office/word/2010/wordprocessingShape" mc:Ignorable="w14 w15 w16se w16cid w16 w16cex w16sdtdh wp14">
   <w:body>
     <w:p>
       <w:pPr>
@@ -137,23 +137,13 @@
           <w:szCs w:val="28"/>
         </w:rPr>
       </w:pPr>
-      <w:proofErr w:type="spellStart"/>
       <w:r>
         <w:rPr>
           <w:rFonts w:cs="Times New Roman"/>
           <w:sz w:val="28"/>
           <w:szCs w:val="28"/>
         </w:rPr>
-        <w:t>Xuchuan</w:t>
-      </w:r>
-      <w:proofErr w:type="spellEnd"/>
-      <w:r>
-        <w:rPr>
-          <w:rFonts w:cs="Times New Roman"/>
-          <w:sz w:val="28"/>
-          <w:szCs w:val="28"/>
-        </w:rPr>
-        <w:t xml:space="preserve"> Zheng, Sungki Park, Prashant Sharma</w:t>
+        <w:t>Xuchuan Zheng, Sungki Park, Prashant Sharma</w:t>
       </w:r>
     </w:p>
     <w:p>
@@ -1843,7 +1833,63 @@
         <w:rPr>
           <w:rFonts w:cs="Times New Roman"/>
         </w:rPr>
-        <w:t xml:space="preserve"> from UC Irvine Machine Learning Repository which is a website</w:t>
+        <w:t xml:space="preserve"> from UC Irvine Machine Learning Repository</w:t>
+      </w:r>
+      <w:r>
+        <w:rPr>
+          <w:rFonts w:cs="Times New Roman"/>
+        </w:rPr>
+        <w:t xml:space="preserve"> </w:t>
+      </w:r>
+      <w:sdt>
+        <w:sdtPr>
+          <w:rPr>
+            <w:rFonts w:cs="Times New Roman"/>
+          </w:rPr>
+          <w:id w:val="261507204"/>
+          <w:citation/>
+        </w:sdtPr>
+        <w:sdtContent>
+          <w:r>
+            <w:rPr>
+              <w:rFonts w:cs="Times New Roman"/>
+            </w:rPr>
+            <w:fldChar w:fldCharType="begin"/>
+          </w:r>
+          <w:r>
+            <w:rPr>
+              <w:rFonts w:cs="Times New Roman"/>
+              <w:lang w:val="en-US"/>
+            </w:rPr>
+            <w:instrText xml:space="preserve"> CITATION Stu \l 1033 </w:instrText>
+          </w:r>
+          <w:r>
+            <w:rPr>
+              <w:rFonts w:cs="Times New Roman"/>
+            </w:rPr>
+            <w:fldChar w:fldCharType="separate"/>
+          </w:r>
+          <w:r>
+            <w:rPr>
+              <w:rFonts w:cs="Times New Roman"/>
+              <w:noProof/>
+              <w:lang w:val="en-US"/>
+            </w:rPr>
+            <w:t>(Student Performance, n.d.)</w:t>
+          </w:r>
+          <w:r>
+            <w:rPr>
+              <w:rFonts w:cs="Times New Roman"/>
+            </w:rPr>
+            <w:fldChar w:fldCharType="end"/>
+          </w:r>
+        </w:sdtContent>
+      </w:sdt>
+      <w:r>
+        <w:rPr>
+          <w:rFonts w:cs="Times New Roman"/>
+        </w:rPr>
+        <w:t xml:space="preserve"> which is a website</w:t>
       </w:r>
       <w:r>
         <w:rPr>
@@ -2955,7 +3001,25 @@
                 <w:sz w:val="22"/>
                 <w:szCs w:val="22"/>
               </w:rPr>
-              <w:t>numeric: 0 - none,  1 - primary education (4th grade), 2 - 5th to 9th grade, 3 - secondary education or 4 - higher education</w:t>
+              <w:t xml:space="preserve">numeric: 0 - </w:t>
+            </w:r>
+            <w:proofErr w:type="gramStart"/>
+            <w:r>
+              <w:rPr>
+                <w:rFonts w:cs="Times New Roman"/>
+                <w:sz w:val="22"/>
+                <w:szCs w:val="22"/>
+              </w:rPr>
+              <w:t>none,  1</w:t>
+            </w:r>
+            <w:proofErr w:type="gramEnd"/>
+            <w:r>
+              <w:rPr>
+                <w:rFonts w:cs="Times New Roman"/>
+                <w:sz w:val="22"/>
+                <w:szCs w:val="22"/>
+              </w:rPr>
+              <w:t xml:space="preserve"> - primary education (4th grade), 2 - 5th to 9th grade, 3 - secondary education or 4 - higher education</w:t>
             </w:r>
           </w:p>
         </w:tc>
@@ -3054,7 +3118,25 @@
                 <w:sz w:val="22"/>
                 <w:szCs w:val="22"/>
               </w:rPr>
-              <w:t>numeric: 0 - none,  1 - primary education (4th grade), 2 - 5th to 9th grade, 3 - secondary education or 4 -  higher education</w:t>
+              <w:t xml:space="preserve">numeric: 0 - </w:t>
+            </w:r>
+            <w:proofErr w:type="gramStart"/>
+            <w:r>
+              <w:rPr>
+                <w:rFonts w:cs="Times New Roman"/>
+                <w:sz w:val="22"/>
+                <w:szCs w:val="22"/>
+              </w:rPr>
+              <w:t>none,  1</w:t>
+            </w:r>
+            <w:proofErr w:type="gramEnd"/>
+            <w:r>
+              <w:rPr>
+                <w:rFonts w:cs="Times New Roman"/>
+                <w:sz w:val="22"/>
+                <w:szCs w:val="22"/>
+              </w:rPr>
+              <w:t xml:space="preserve"> - primary education (4th grade), 2 - 5th to 9th grade, 3 - secondary education or 4 -  higher education</w:t>
             </w:r>
           </w:p>
         </w:tc>
@@ -5612,7 +5694,7 @@
         <w:spacing w:after="0" w:line="240" w:lineRule="auto"/>
         <w:jc w:val="center"/>
         <w:rPr>
-          <w:rFonts w:cs="Times New Roman" w:hint="eastAsia"/>
+          <w:rFonts w:cs="Times New Roman"/>
           <w:b/>
           <w:bCs/>
         </w:rPr>
@@ -7191,7 +7273,7 @@
         <w:ind w:left="792" w:firstLine="0"/>
         <w:rPr>
           <w:rStyle w:val="mn"/>
-          <w:rFonts w:cs="Times New Roman" w:hint="eastAsia"/>
+          <w:rFonts w:cs="Times New Roman"/>
           <w:color w:val="333333"/>
           <w:bdr w:val="none" w:sz="0" w:space="0" w:color="auto" w:frame="1"/>
           <w:shd w:val="clear" w:color="auto" w:fill="FFFFFF"/>
@@ -7201,7 +7283,21 @@
         <w:rPr>
           <w:rFonts w:cs="Times New Roman"/>
         </w:rPr>
-        <w:t>Below table contains significant variables with coefficients, t-value and p-value</w:t>
+        <w:t>Below table contains significant variables with coefficients, t-</w:t>
+      </w:r>
+      <w:proofErr w:type="gramStart"/>
+      <w:r>
+        <w:rPr>
+          <w:rFonts w:cs="Times New Roman"/>
+        </w:rPr>
+        <w:t>value</w:t>
+      </w:r>
+      <w:proofErr w:type="gramEnd"/>
+      <w:r>
+        <w:rPr>
+          <w:rFonts w:cs="Times New Roman"/>
+        </w:rPr>
+        <w:t xml:space="preserve"> and p-value</w:t>
       </w:r>
       <w:r>
         <w:rPr>
@@ -9048,6 +9144,7 @@
                 <w:shd w:val="clear" w:color="auto" w:fill="FFFFFF"/>
               </w:rPr>
             </w:pPr>
+            <w:proofErr w:type="gramStart"/>
             <w:r>
               <w:rPr>
                 <w:rFonts w:asciiTheme="minorHAnsi" w:hAnsiTheme="minorHAnsi" w:cs="Times New Roman"/>
@@ -9055,6 +9152,7 @@
               </w:rPr>
               <w:t>0.061751 .</w:t>
             </w:r>
+            <w:proofErr w:type="gramEnd"/>
           </w:p>
         </w:tc>
       </w:tr>
@@ -10004,6 +10102,7 @@
         <w:t xml:space="preserve">: </w:t>
       </w:r>
       <w:proofErr w:type="spellStart"/>
+      <w:proofErr w:type="gramStart"/>
       <w:r>
         <w:rPr>
           <w:rStyle w:val="mn"/>
@@ -10027,7 +10126,20 @@
           <w:bdr w:val="none" w:sz="0" w:space="0" w:color="auto" w:frame="1"/>
           <w:shd w:val="clear" w:color="auto" w:fill="FFFFFF"/>
         </w:rPr>
-        <w:t xml:space="preserve">(G3 ~ (failures+higher+studytime+schoolsup+Dalc+health+romantic+famsize+goout), data = </w:t>
+        <w:t>(</w:t>
+      </w:r>
+      <w:proofErr w:type="gramEnd"/>
+      <w:r>
+        <w:rPr>
+          <w:rStyle w:val="mn"/>
+          <w:rFonts w:cs="Times New Roman"/>
+          <w:color w:val="333333"/>
+          <w:sz w:val="16"/>
+          <w:szCs w:val="16"/>
+          <w:bdr w:val="none" w:sz="0" w:space="0" w:color="auto" w:frame="1"/>
+          <w:shd w:val="clear" w:color="auto" w:fill="FFFFFF"/>
+        </w:rPr>
+        <w:t xml:space="preserve">G3 ~ (failures+higher+studytime+schoolsup+Dalc+health+romantic+famsize+goout), data = </w:t>
       </w:r>
       <w:proofErr w:type="spellStart"/>
       <w:r>
@@ -10599,6 +10711,7 @@
         </w:rPr>
         <w:t>But it is better to have less Adjusted R</w:t>
       </w:r>
+      <w:proofErr w:type="gramStart"/>
       <w:r>
         <w:rPr>
           <w:rFonts w:cs="Times New Roman"/>
@@ -10610,7 +10723,14 @@
         <w:rPr>
           <w:rFonts w:cs="Times New Roman"/>
         </w:rPr>
-        <w:t>value than over-fitting the model.</w:t>
+        <w:t>value</w:t>
+      </w:r>
+      <w:proofErr w:type="gramEnd"/>
+      <w:r>
+        <w:rPr>
+          <w:rFonts w:cs="Times New Roman"/>
+        </w:rPr>
+        <w:t xml:space="preserve"> than over-fitting the model.</w:t>
       </w:r>
     </w:p>
     <w:p>
@@ -10847,6 +10967,7 @@
         </w:rPr>
         <w:t xml:space="preserve"> is significant. Comparing the RSE and Adjusted R</w:t>
       </w:r>
+      <w:proofErr w:type="gramStart"/>
       <w:r>
         <w:rPr>
           <w:rFonts w:cs="Times New Roman"/>
@@ -10865,7 +10986,14 @@
         <w:rPr>
           <w:rFonts w:cs="Times New Roman"/>
         </w:rPr>
-        <w:t>for the interaction model and higher order model.</w:t>
+        <w:t>for</w:t>
+      </w:r>
+      <w:proofErr w:type="gramEnd"/>
+      <w:r>
+        <w:rPr>
+          <w:rFonts w:cs="Times New Roman"/>
+        </w:rPr>
+        <w:t xml:space="preserve"> the interaction model and higher order model.</w:t>
       </w:r>
     </w:p>
     <w:p>
@@ -11154,6 +11282,7 @@
         </w:rPr>
         <w:t>We can clearly see that the Adjusted R</w:t>
       </w:r>
+      <w:proofErr w:type="gramStart"/>
       <w:r>
         <w:rPr>
           <w:rFonts w:cs="Times New Roman"/>
@@ -11172,7 +11301,14 @@
         <w:rPr>
           <w:rFonts w:cs="Times New Roman"/>
         </w:rPr>
-        <w:t xml:space="preserve">is increased which is a good thing. </w:t>
+        <w:t>is</w:t>
+      </w:r>
+      <w:proofErr w:type="gramEnd"/>
+      <w:r>
+        <w:rPr>
+          <w:rFonts w:cs="Times New Roman"/>
+        </w:rPr>
+        <w:t xml:space="preserve"> increased which is a good thing. </w:t>
       </w:r>
       <w:r>
         <w:rPr>
@@ -15717,6 +15853,7 @@
               </w:rPr>
             </w:pPr>
             <w:proofErr w:type="spellStart"/>
+            <w:proofErr w:type="gramStart"/>
             <w:r>
               <w:rPr>
                 <w:rFonts w:asciiTheme="minorHAnsi" w:hAnsiTheme="minorHAnsi" w:cs="Times New Roman"/>
@@ -15725,6 +15862,7 @@
               <w:t>failures:schoolsupyes</w:t>
             </w:r>
             <w:proofErr w:type="spellEnd"/>
+            <w:proofErr w:type="gramEnd"/>
           </w:p>
         </w:tc>
         <w:tc>
@@ -15835,7 +15973,23 @@
                 <w:rFonts w:asciiTheme="minorHAnsi" w:hAnsiTheme="minorHAnsi" w:cs="Times New Roman"/>
                 <w:color w:val="000000"/>
               </w:rPr>
-              <w:t>studytime2:health2</w:t>
+              <w:t>studytime</w:t>
+            </w:r>
+            <w:proofErr w:type="gramStart"/>
+            <w:r>
+              <w:rPr>
+                <w:rFonts w:asciiTheme="minorHAnsi" w:hAnsiTheme="minorHAnsi" w:cs="Times New Roman"/>
+                <w:color w:val="000000"/>
+              </w:rPr>
+              <w:t>2:health</w:t>
+            </w:r>
+            <w:proofErr w:type="gramEnd"/>
+            <w:r>
+              <w:rPr>
+                <w:rFonts w:asciiTheme="minorHAnsi" w:hAnsiTheme="minorHAnsi" w:cs="Times New Roman"/>
+                <w:color w:val="000000"/>
+              </w:rPr>
+              <w:t>2</w:t>
             </w:r>
           </w:p>
         </w:tc>
@@ -15947,7 +16101,23 @@
                 <w:rFonts w:asciiTheme="minorHAnsi" w:hAnsiTheme="minorHAnsi" w:cs="Times New Roman"/>
                 <w:color w:val="000000"/>
               </w:rPr>
-              <w:t>studytime3:health2</w:t>
+              <w:t>studytime</w:t>
+            </w:r>
+            <w:proofErr w:type="gramStart"/>
+            <w:r>
+              <w:rPr>
+                <w:rFonts w:asciiTheme="minorHAnsi" w:hAnsiTheme="minorHAnsi" w:cs="Times New Roman"/>
+                <w:color w:val="000000"/>
+              </w:rPr>
+              <w:t>3:health</w:t>
+            </w:r>
+            <w:proofErr w:type="gramEnd"/>
+            <w:r>
+              <w:rPr>
+                <w:rFonts w:asciiTheme="minorHAnsi" w:hAnsiTheme="minorHAnsi" w:cs="Times New Roman"/>
+                <w:color w:val="000000"/>
+              </w:rPr>
+              <w:t>2</w:t>
             </w:r>
           </w:p>
         </w:tc>
@@ -16059,7 +16229,23 @@
                 <w:rFonts w:asciiTheme="minorHAnsi" w:hAnsiTheme="minorHAnsi" w:cs="Times New Roman"/>
                 <w:color w:val="000000"/>
               </w:rPr>
-              <w:t>studytime4:health2</w:t>
+              <w:t>studytime</w:t>
+            </w:r>
+            <w:proofErr w:type="gramStart"/>
+            <w:r>
+              <w:rPr>
+                <w:rFonts w:asciiTheme="minorHAnsi" w:hAnsiTheme="minorHAnsi" w:cs="Times New Roman"/>
+                <w:color w:val="000000"/>
+              </w:rPr>
+              <w:t>4:health</w:t>
+            </w:r>
+            <w:proofErr w:type="gramEnd"/>
+            <w:r>
+              <w:rPr>
+                <w:rFonts w:asciiTheme="minorHAnsi" w:hAnsiTheme="minorHAnsi" w:cs="Times New Roman"/>
+                <w:color w:val="000000"/>
+              </w:rPr>
+              <w:t>2</w:t>
             </w:r>
           </w:p>
         </w:tc>
@@ -16171,7 +16357,23 @@
                 <w:rFonts w:asciiTheme="minorHAnsi" w:hAnsiTheme="minorHAnsi" w:cs="Times New Roman"/>
                 <w:color w:val="000000"/>
               </w:rPr>
-              <w:t>studytime2:health3</w:t>
+              <w:t>studytime</w:t>
+            </w:r>
+            <w:proofErr w:type="gramStart"/>
+            <w:r>
+              <w:rPr>
+                <w:rFonts w:asciiTheme="minorHAnsi" w:hAnsiTheme="minorHAnsi" w:cs="Times New Roman"/>
+                <w:color w:val="000000"/>
+              </w:rPr>
+              <w:t>2:health</w:t>
+            </w:r>
+            <w:proofErr w:type="gramEnd"/>
+            <w:r>
+              <w:rPr>
+                <w:rFonts w:asciiTheme="minorHAnsi" w:hAnsiTheme="minorHAnsi" w:cs="Times New Roman"/>
+                <w:color w:val="000000"/>
+              </w:rPr>
+              <w:t>3</w:t>
             </w:r>
           </w:p>
         </w:tc>
@@ -16283,7 +16485,23 @@
                 <w:rFonts w:asciiTheme="minorHAnsi" w:hAnsiTheme="minorHAnsi" w:cs="Times New Roman"/>
                 <w:color w:val="000000"/>
               </w:rPr>
-              <w:t>studytime3:health3</w:t>
+              <w:t>studytime</w:t>
+            </w:r>
+            <w:proofErr w:type="gramStart"/>
+            <w:r>
+              <w:rPr>
+                <w:rFonts w:asciiTheme="minorHAnsi" w:hAnsiTheme="minorHAnsi" w:cs="Times New Roman"/>
+                <w:color w:val="000000"/>
+              </w:rPr>
+              <w:t>3:health</w:t>
+            </w:r>
+            <w:proofErr w:type="gramEnd"/>
+            <w:r>
+              <w:rPr>
+                <w:rFonts w:asciiTheme="minorHAnsi" w:hAnsiTheme="minorHAnsi" w:cs="Times New Roman"/>
+                <w:color w:val="000000"/>
+              </w:rPr>
+              <w:t>3</w:t>
             </w:r>
           </w:p>
         </w:tc>
@@ -16395,7 +16613,23 @@
                 <w:rFonts w:asciiTheme="minorHAnsi" w:hAnsiTheme="minorHAnsi" w:cs="Times New Roman"/>
                 <w:color w:val="000000"/>
               </w:rPr>
-              <w:t>studytime4:health3</w:t>
+              <w:t>studytime</w:t>
+            </w:r>
+            <w:proofErr w:type="gramStart"/>
+            <w:r>
+              <w:rPr>
+                <w:rFonts w:asciiTheme="minorHAnsi" w:hAnsiTheme="minorHAnsi" w:cs="Times New Roman"/>
+                <w:color w:val="000000"/>
+              </w:rPr>
+              <w:t>4:health</w:t>
+            </w:r>
+            <w:proofErr w:type="gramEnd"/>
+            <w:r>
+              <w:rPr>
+                <w:rFonts w:asciiTheme="minorHAnsi" w:hAnsiTheme="minorHAnsi" w:cs="Times New Roman"/>
+                <w:color w:val="000000"/>
+              </w:rPr>
+              <w:t>3</w:t>
             </w:r>
           </w:p>
         </w:tc>
@@ -16507,7 +16741,23 @@
                 <w:rFonts w:asciiTheme="minorHAnsi" w:hAnsiTheme="minorHAnsi" w:cs="Times New Roman"/>
                 <w:color w:val="000000"/>
               </w:rPr>
-              <w:t>studytime2:health4</w:t>
+              <w:t>studytime</w:t>
+            </w:r>
+            <w:proofErr w:type="gramStart"/>
+            <w:r>
+              <w:rPr>
+                <w:rFonts w:asciiTheme="minorHAnsi" w:hAnsiTheme="minorHAnsi" w:cs="Times New Roman"/>
+                <w:color w:val="000000"/>
+              </w:rPr>
+              <w:t>2:health</w:t>
+            </w:r>
+            <w:proofErr w:type="gramEnd"/>
+            <w:r>
+              <w:rPr>
+                <w:rFonts w:asciiTheme="minorHAnsi" w:hAnsiTheme="minorHAnsi" w:cs="Times New Roman"/>
+                <w:color w:val="000000"/>
+              </w:rPr>
+              <w:t>4</w:t>
             </w:r>
           </w:p>
         </w:tc>
@@ -16619,7 +16869,23 @@
                 <w:rFonts w:asciiTheme="minorHAnsi" w:hAnsiTheme="minorHAnsi" w:cs="Times New Roman"/>
                 <w:color w:val="000000"/>
               </w:rPr>
-              <w:t>studytime3:health4</w:t>
+              <w:t>studytime</w:t>
+            </w:r>
+            <w:proofErr w:type="gramStart"/>
+            <w:r>
+              <w:rPr>
+                <w:rFonts w:asciiTheme="minorHAnsi" w:hAnsiTheme="minorHAnsi" w:cs="Times New Roman"/>
+                <w:color w:val="000000"/>
+              </w:rPr>
+              <w:t>3:health</w:t>
+            </w:r>
+            <w:proofErr w:type="gramEnd"/>
+            <w:r>
+              <w:rPr>
+                <w:rFonts w:asciiTheme="minorHAnsi" w:hAnsiTheme="minorHAnsi" w:cs="Times New Roman"/>
+                <w:color w:val="000000"/>
+              </w:rPr>
+              <w:t>4</w:t>
             </w:r>
           </w:p>
         </w:tc>
@@ -16731,7 +16997,23 @@
                 <w:rFonts w:asciiTheme="minorHAnsi" w:hAnsiTheme="minorHAnsi" w:cs="Times New Roman"/>
                 <w:color w:val="000000"/>
               </w:rPr>
-              <w:t>studytime4:health4</w:t>
+              <w:t>studytime</w:t>
+            </w:r>
+            <w:proofErr w:type="gramStart"/>
+            <w:r>
+              <w:rPr>
+                <w:rFonts w:asciiTheme="minorHAnsi" w:hAnsiTheme="minorHAnsi" w:cs="Times New Roman"/>
+                <w:color w:val="000000"/>
+              </w:rPr>
+              <w:t>4:health</w:t>
+            </w:r>
+            <w:proofErr w:type="gramEnd"/>
+            <w:r>
+              <w:rPr>
+                <w:rFonts w:asciiTheme="minorHAnsi" w:hAnsiTheme="minorHAnsi" w:cs="Times New Roman"/>
+                <w:color w:val="000000"/>
+              </w:rPr>
+              <w:t>4</w:t>
             </w:r>
           </w:p>
         </w:tc>
@@ -16843,7 +17125,23 @@
                 <w:rFonts w:asciiTheme="minorHAnsi" w:hAnsiTheme="minorHAnsi" w:cs="Times New Roman"/>
                 <w:color w:val="000000"/>
               </w:rPr>
-              <w:t>studytime2:health5</w:t>
+              <w:t>studytime</w:t>
+            </w:r>
+            <w:proofErr w:type="gramStart"/>
+            <w:r>
+              <w:rPr>
+                <w:rFonts w:asciiTheme="minorHAnsi" w:hAnsiTheme="minorHAnsi" w:cs="Times New Roman"/>
+                <w:color w:val="000000"/>
+              </w:rPr>
+              <w:t>2:health</w:t>
+            </w:r>
+            <w:proofErr w:type="gramEnd"/>
+            <w:r>
+              <w:rPr>
+                <w:rFonts w:asciiTheme="minorHAnsi" w:hAnsiTheme="minorHAnsi" w:cs="Times New Roman"/>
+                <w:color w:val="000000"/>
+              </w:rPr>
+              <w:t>5</w:t>
             </w:r>
           </w:p>
         </w:tc>
@@ -16955,7 +17253,23 @@
                 <w:rFonts w:asciiTheme="minorHAnsi" w:hAnsiTheme="minorHAnsi" w:cs="Times New Roman"/>
                 <w:color w:val="000000"/>
               </w:rPr>
-              <w:t>studytime3:health5</w:t>
+              <w:t>studytime</w:t>
+            </w:r>
+            <w:proofErr w:type="gramStart"/>
+            <w:r>
+              <w:rPr>
+                <w:rFonts w:asciiTheme="minorHAnsi" w:hAnsiTheme="minorHAnsi" w:cs="Times New Roman"/>
+                <w:color w:val="000000"/>
+              </w:rPr>
+              <w:t>3:health</w:t>
+            </w:r>
+            <w:proofErr w:type="gramEnd"/>
+            <w:r>
+              <w:rPr>
+                <w:rFonts w:asciiTheme="minorHAnsi" w:hAnsiTheme="minorHAnsi" w:cs="Times New Roman"/>
+                <w:color w:val="000000"/>
+              </w:rPr>
+              <w:t>5</w:t>
             </w:r>
           </w:p>
         </w:tc>
@@ -17067,7 +17381,23 @@
                 <w:rFonts w:asciiTheme="minorHAnsi" w:hAnsiTheme="minorHAnsi" w:cs="Times New Roman"/>
                 <w:color w:val="000000"/>
               </w:rPr>
-              <w:t>studytime4:health5</w:t>
+              <w:t>studytime</w:t>
+            </w:r>
+            <w:proofErr w:type="gramStart"/>
+            <w:r>
+              <w:rPr>
+                <w:rFonts w:asciiTheme="minorHAnsi" w:hAnsiTheme="minorHAnsi" w:cs="Times New Roman"/>
+                <w:color w:val="000000"/>
+              </w:rPr>
+              <w:t>4:health</w:t>
+            </w:r>
+            <w:proofErr w:type="gramEnd"/>
+            <w:r>
+              <w:rPr>
+                <w:rFonts w:asciiTheme="minorHAnsi" w:hAnsiTheme="minorHAnsi" w:cs="Times New Roman"/>
+                <w:color w:val="000000"/>
+              </w:rPr>
+              <w:t>5</w:t>
             </w:r>
           </w:p>
         </w:tc>
@@ -17179,7 +17509,23 @@
                 <w:rFonts w:asciiTheme="minorHAnsi" w:hAnsiTheme="minorHAnsi" w:cs="Times New Roman"/>
                 <w:color w:val="000000"/>
               </w:rPr>
-              <w:t>studytime2:goout2</w:t>
+              <w:t>studytime</w:t>
+            </w:r>
+            <w:proofErr w:type="gramStart"/>
+            <w:r>
+              <w:rPr>
+                <w:rFonts w:asciiTheme="minorHAnsi" w:hAnsiTheme="minorHAnsi" w:cs="Times New Roman"/>
+                <w:color w:val="000000"/>
+              </w:rPr>
+              <w:t>2:goout</w:t>
+            </w:r>
+            <w:proofErr w:type="gramEnd"/>
+            <w:r>
+              <w:rPr>
+                <w:rFonts w:asciiTheme="minorHAnsi" w:hAnsiTheme="minorHAnsi" w:cs="Times New Roman"/>
+                <w:color w:val="000000"/>
+              </w:rPr>
+              <w:t>2</w:t>
             </w:r>
           </w:p>
         </w:tc>
@@ -17291,7 +17637,23 @@
                 <w:rFonts w:asciiTheme="minorHAnsi" w:hAnsiTheme="minorHAnsi" w:cs="Times New Roman"/>
                 <w:color w:val="000000"/>
               </w:rPr>
-              <w:t>studytime3:goout2</w:t>
+              <w:t>studytime</w:t>
+            </w:r>
+            <w:proofErr w:type="gramStart"/>
+            <w:r>
+              <w:rPr>
+                <w:rFonts w:asciiTheme="minorHAnsi" w:hAnsiTheme="minorHAnsi" w:cs="Times New Roman"/>
+                <w:color w:val="000000"/>
+              </w:rPr>
+              <w:t>3:goout</w:t>
+            </w:r>
+            <w:proofErr w:type="gramEnd"/>
+            <w:r>
+              <w:rPr>
+                <w:rFonts w:asciiTheme="minorHAnsi" w:hAnsiTheme="minorHAnsi" w:cs="Times New Roman"/>
+                <w:color w:val="000000"/>
+              </w:rPr>
+              <w:t>2</w:t>
             </w:r>
           </w:p>
         </w:tc>
@@ -17403,7 +17765,23 @@
                 <w:rFonts w:asciiTheme="minorHAnsi" w:hAnsiTheme="minorHAnsi" w:cs="Times New Roman"/>
                 <w:color w:val="000000"/>
               </w:rPr>
-              <w:t>studytime4:goout2</w:t>
+              <w:t>studytime</w:t>
+            </w:r>
+            <w:proofErr w:type="gramStart"/>
+            <w:r>
+              <w:rPr>
+                <w:rFonts w:asciiTheme="minorHAnsi" w:hAnsiTheme="minorHAnsi" w:cs="Times New Roman"/>
+                <w:color w:val="000000"/>
+              </w:rPr>
+              <w:t>4:goout</w:t>
+            </w:r>
+            <w:proofErr w:type="gramEnd"/>
+            <w:r>
+              <w:rPr>
+                <w:rFonts w:asciiTheme="minorHAnsi" w:hAnsiTheme="minorHAnsi" w:cs="Times New Roman"/>
+                <w:color w:val="000000"/>
+              </w:rPr>
+              <w:t>2</w:t>
             </w:r>
           </w:p>
         </w:tc>
@@ -17515,7 +17893,23 @@
                 <w:rFonts w:asciiTheme="minorHAnsi" w:hAnsiTheme="minorHAnsi" w:cs="Times New Roman"/>
                 <w:color w:val="000000"/>
               </w:rPr>
-              <w:t>studytime2:goout3</w:t>
+              <w:t>studytime</w:t>
+            </w:r>
+            <w:proofErr w:type="gramStart"/>
+            <w:r>
+              <w:rPr>
+                <w:rFonts w:asciiTheme="minorHAnsi" w:hAnsiTheme="minorHAnsi" w:cs="Times New Roman"/>
+                <w:color w:val="000000"/>
+              </w:rPr>
+              <w:t>2:goout</w:t>
+            </w:r>
+            <w:proofErr w:type="gramEnd"/>
+            <w:r>
+              <w:rPr>
+                <w:rFonts w:asciiTheme="minorHAnsi" w:hAnsiTheme="minorHAnsi" w:cs="Times New Roman"/>
+                <w:color w:val="000000"/>
+              </w:rPr>
+              <w:t>3</w:t>
             </w:r>
           </w:p>
         </w:tc>
@@ -17627,7 +18021,23 @@
                 <w:rFonts w:asciiTheme="minorHAnsi" w:hAnsiTheme="minorHAnsi" w:cs="Times New Roman"/>
                 <w:color w:val="000000"/>
               </w:rPr>
-              <w:t>studytime3:goout3</w:t>
+              <w:t>studytime</w:t>
+            </w:r>
+            <w:proofErr w:type="gramStart"/>
+            <w:r>
+              <w:rPr>
+                <w:rFonts w:asciiTheme="minorHAnsi" w:hAnsiTheme="minorHAnsi" w:cs="Times New Roman"/>
+                <w:color w:val="000000"/>
+              </w:rPr>
+              <w:t>3:goout</w:t>
+            </w:r>
+            <w:proofErr w:type="gramEnd"/>
+            <w:r>
+              <w:rPr>
+                <w:rFonts w:asciiTheme="minorHAnsi" w:hAnsiTheme="minorHAnsi" w:cs="Times New Roman"/>
+                <w:color w:val="000000"/>
+              </w:rPr>
+              <w:t>3</w:t>
             </w:r>
           </w:p>
         </w:tc>
@@ -17739,7 +18149,23 @@
                 <w:rFonts w:asciiTheme="minorHAnsi" w:hAnsiTheme="minorHAnsi" w:cs="Times New Roman"/>
                 <w:color w:val="000000"/>
               </w:rPr>
-              <w:t>studytime4:goout3</w:t>
+              <w:t>studytime</w:t>
+            </w:r>
+            <w:proofErr w:type="gramStart"/>
+            <w:r>
+              <w:rPr>
+                <w:rFonts w:asciiTheme="minorHAnsi" w:hAnsiTheme="minorHAnsi" w:cs="Times New Roman"/>
+                <w:color w:val="000000"/>
+              </w:rPr>
+              <w:t>4:goout</w:t>
+            </w:r>
+            <w:proofErr w:type="gramEnd"/>
+            <w:r>
+              <w:rPr>
+                <w:rFonts w:asciiTheme="minorHAnsi" w:hAnsiTheme="minorHAnsi" w:cs="Times New Roman"/>
+                <w:color w:val="000000"/>
+              </w:rPr>
+              <w:t>3</w:t>
             </w:r>
           </w:p>
         </w:tc>
@@ -17851,7 +18277,23 @@
                 <w:rFonts w:asciiTheme="minorHAnsi" w:hAnsiTheme="minorHAnsi" w:cs="Times New Roman"/>
                 <w:color w:val="000000"/>
               </w:rPr>
-              <w:t>studytime2:goout4</w:t>
+              <w:t>studytime</w:t>
+            </w:r>
+            <w:proofErr w:type="gramStart"/>
+            <w:r>
+              <w:rPr>
+                <w:rFonts w:asciiTheme="minorHAnsi" w:hAnsiTheme="minorHAnsi" w:cs="Times New Roman"/>
+                <w:color w:val="000000"/>
+              </w:rPr>
+              <w:t>2:goout</w:t>
+            </w:r>
+            <w:proofErr w:type="gramEnd"/>
+            <w:r>
+              <w:rPr>
+                <w:rFonts w:asciiTheme="minorHAnsi" w:hAnsiTheme="minorHAnsi" w:cs="Times New Roman"/>
+                <w:color w:val="000000"/>
+              </w:rPr>
+              <w:t>4</w:t>
             </w:r>
           </w:p>
         </w:tc>
@@ -17912,6 +18354,7 @@
                 <w:color w:val="000000"/>
               </w:rPr>
             </w:pPr>
+            <w:proofErr w:type="gramStart"/>
             <w:r>
               <w:rPr>
                 <w:rFonts w:asciiTheme="minorHAnsi" w:hAnsiTheme="minorHAnsi" w:cs="Times New Roman"/>
@@ -17919,6 +18362,7 @@
               </w:rPr>
               <w:t>0.073252 .</w:t>
             </w:r>
+            <w:proofErr w:type="gramEnd"/>
           </w:p>
         </w:tc>
       </w:tr>
@@ -17963,7 +18407,23 @@
                 <w:rFonts w:asciiTheme="minorHAnsi" w:hAnsiTheme="minorHAnsi" w:cs="Times New Roman"/>
                 <w:color w:val="000000"/>
               </w:rPr>
-              <w:t>studytime3:goout4</w:t>
+              <w:t>studytime</w:t>
+            </w:r>
+            <w:proofErr w:type="gramStart"/>
+            <w:r>
+              <w:rPr>
+                <w:rFonts w:asciiTheme="minorHAnsi" w:hAnsiTheme="minorHAnsi" w:cs="Times New Roman"/>
+                <w:color w:val="000000"/>
+              </w:rPr>
+              <w:t>3:goout</w:t>
+            </w:r>
+            <w:proofErr w:type="gramEnd"/>
+            <w:r>
+              <w:rPr>
+                <w:rFonts w:asciiTheme="minorHAnsi" w:hAnsiTheme="minorHAnsi" w:cs="Times New Roman"/>
+                <w:color w:val="000000"/>
+              </w:rPr>
+              <w:t>4</w:t>
             </w:r>
           </w:p>
         </w:tc>
@@ -18075,7 +18535,23 @@
                 <w:rFonts w:asciiTheme="minorHAnsi" w:hAnsiTheme="minorHAnsi" w:cs="Times New Roman"/>
                 <w:color w:val="000000"/>
               </w:rPr>
-              <w:t>studytime4:goout4</w:t>
+              <w:t>studytime</w:t>
+            </w:r>
+            <w:proofErr w:type="gramStart"/>
+            <w:r>
+              <w:rPr>
+                <w:rFonts w:asciiTheme="minorHAnsi" w:hAnsiTheme="minorHAnsi" w:cs="Times New Roman"/>
+                <w:color w:val="000000"/>
+              </w:rPr>
+              <w:t>4:goout</w:t>
+            </w:r>
+            <w:proofErr w:type="gramEnd"/>
+            <w:r>
+              <w:rPr>
+                <w:rFonts w:asciiTheme="minorHAnsi" w:hAnsiTheme="minorHAnsi" w:cs="Times New Roman"/>
+                <w:color w:val="000000"/>
+              </w:rPr>
+              <w:t>4</w:t>
             </w:r>
           </w:p>
         </w:tc>
@@ -18187,7 +18663,23 @@
                 <w:rFonts w:asciiTheme="minorHAnsi" w:hAnsiTheme="minorHAnsi" w:cs="Times New Roman"/>
                 <w:color w:val="000000"/>
               </w:rPr>
-              <w:t>studytime2:goout5</w:t>
+              <w:t>studytime</w:t>
+            </w:r>
+            <w:proofErr w:type="gramStart"/>
+            <w:r>
+              <w:rPr>
+                <w:rFonts w:asciiTheme="minorHAnsi" w:hAnsiTheme="minorHAnsi" w:cs="Times New Roman"/>
+                <w:color w:val="000000"/>
+              </w:rPr>
+              <w:t>2:goout</w:t>
+            </w:r>
+            <w:proofErr w:type="gramEnd"/>
+            <w:r>
+              <w:rPr>
+                <w:rFonts w:asciiTheme="minorHAnsi" w:hAnsiTheme="minorHAnsi" w:cs="Times New Roman"/>
+                <w:color w:val="000000"/>
+              </w:rPr>
+              <w:t>5</w:t>
             </w:r>
           </w:p>
         </w:tc>
@@ -18299,7 +18791,23 @@
                 <w:rFonts w:asciiTheme="minorHAnsi" w:hAnsiTheme="minorHAnsi" w:cs="Times New Roman"/>
                 <w:color w:val="000000"/>
               </w:rPr>
-              <w:t>studytime3:goout5</w:t>
+              <w:t>studytime</w:t>
+            </w:r>
+            <w:proofErr w:type="gramStart"/>
+            <w:r>
+              <w:rPr>
+                <w:rFonts w:asciiTheme="minorHAnsi" w:hAnsiTheme="minorHAnsi" w:cs="Times New Roman"/>
+                <w:color w:val="000000"/>
+              </w:rPr>
+              <w:t>3:goout</w:t>
+            </w:r>
+            <w:proofErr w:type="gramEnd"/>
+            <w:r>
+              <w:rPr>
+                <w:rFonts w:asciiTheme="minorHAnsi" w:hAnsiTheme="minorHAnsi" w:cs="Times New Roman"/>
+                <w:color w:val="000000"/>
+              </w:rPr>
+              <w:t>5</w:t>
             </w:r>
           </w:p>
         </w:tc>
@@ -18411,7 +18919,23 @@
                 <w:rFonts w:asciiTheme="minorHAnsi" w:hAnsiTheme="minorHAnsi" w:cs="Times New Roman"/>
                 <w:color w:val="000000"/>
               </w:rPr>
-              <w:t>studytime4:goout5</w:t>
+              <w:t>studytime</w:t>
+            </w:r>
+            <w:proofErr w:type="gramStart"/>
+            <w:r>
+              <w:rPr>
+                <w:rFonts w:asciiTheme="minorHAnsi" w:hAnsiTheme="minorHAnsi" w:cs="Times New Roman"/>
+                <w:color w:val="000000"/>
+              </w:rPr>
+              <w:t>4:goout</w:t>
+            </w:r>
+            <w:proofErr w:type="gramEnd"/>
+            <w:r>
+              <w:rPr>
+                <w:rFonts w:asciiTheme="minorHAnsi" w:hAnsiTheme="minorHAnsi" w:cs="Times New Roman"/>
+                <w:color w:val="000000"/>
+              </w:rPr>
+              <w:t>5</w:t>
             </w:r>
           </w:p>
         </w:tc>
@@ -18518,12 +19042,21 @@
                 <w:color w:val="000000"/>
               </w:rPr>
             </w:pPr>
-            <w:r>
-              <w:rPr>
-                <w:rFonts w:asciiTheme="minorHAnsi" w:hAnsiTheme="minorHAnsi" w:cs="Times New Roman"/>
-                <w:color w:val="000000"/>
-              </w:rPr>
-              <w:t>schoolsupyes:health2</w:t>
+            <w:proofErr w:type="gramStart"/>
+            <w:r>
+              <w:rPr>
+                <w:rFonts w:asciiTheme="minorHAnsi" w:hAnsiTheme="minorHAnsi" w:cs="Times New Roman"/>
+                <w:color w:val="000000"/>
+              </w:rPr>
+              <w:t>schoolsupyes:health</w:t>
+            </w:r>
+            <w:proofErr w:type="gramEnd"/>
+            <w:r>
+              <w:rPr>
+                <w:rFonts w:asciiTheme="minorHAnsi" w:hAnsiTheme="minorHAnsi" w:cs="Times New Roman"/>
+                <w:color w:val="000000"/>
+              </w:rPr>
+              <w:t>2</w:t>
             </w:r>
           </w:p>
         </w:tc>
@@ -18630,12 +19163,21 @@
                 <w:color w:val="000000"/>
               </w:rPr>
             </w:pPr>
-            <w:r>
-              <w:rPr>
-                <w:rFonts w:asciiTheme="minorHAnsi" w:hAnsiTheme="minorHAnsi" w:cs="Times New Roman"/>
-                <w:color w:val="000000"/>
-              </w:rPr>
-              <w:t>schoolsupyes:health3</w:t>
+            <w:proofErr w:type="gramStart"/>
+            <w:r>
+              <w:rPr>
+                <w:rFonts w:asciiTheme="minorHAnsi" w:hAnsiTheme="minorHAnsi" w:cs="Times New Roman"/>
+                <w:color w:val="000000"/>
+              </w:rPr>
+              <w:t>schoolsupyes:health</w:t>
+            </w:r>
+            <w:proofErr w:type="gramEnd"/>
+            <w:r>
+              <w:rPr>
+                <w:rFonts w:asciiTheme="minorHAnsi" w:hAnsiTheme="minorHAnsi" w:cs="Times New Roman"/>
+                <w:color w:val="000000"/>
+              </w:rPr>
+              <w:t>3</w:t>
             </w:r>
           </w:p>
         </w:tc>
@@ -18696,6 +19238,7 @@
                 <w:color w:val="000000"/>
               </w:rPr>
             </w:pPr>
+            <w:proofErr w:type="gramStart"/>
             <w:r>
               <w:rPr>
                 <w:rFonts w:asciiTheme="minorHAnsi" w:hAnsiTheme="minorHAnsi" w:cs="Times New Roman"/>
@@ -18703,6 +19246,7 @@
               </w:rPr>
               <w:t>0.058844 .</w:t>
             </w:r>
+            <w:proofErr w:type="gramEnd"/>
           </w:p>
         </w:tc>
       </w:tr>
@@ -18742,12 +19286,21 @@
                 <w:color w:val="000000"/>
               </w:rPr>
             </w:pPr>
-            <w:r>
-              <w:rPr>
-                <w:rFonts w:asciiTheme="minorHAnsi" w:hAnsiTheme="minorHAnsi" w:cs="Times New Roman"/>
-                <w:color w:val="000000"/>
-              </w:rPr>
-              <w:t>schoolsupyes:health4</w:t>
+            <w:proofErr w:type="gramStart"/>
+            <w:r>
+              <w:rPr>
+                <w:rFonts w:asciiTheme="minorHAnsi" w:hAnsiTheme="minorHAnsi" w:cs="Times New Roman"/>
+                <w:color w:val="000000"/>
+              </w:rPr>
+              <w:t>schoolsupyes:health</w:t>
+            </w:r>
+            <w:proofErr w:type="gramEnd"/>
+            <w:r>
+              <w:rPr>
+                <w:rFonts w:asciiTheme="minorHAnsi" w:hAnsiTheme="minorHAnsi" w:cs="Times New Roman"/>
+                <w:color w:val="000000"/>
+              </w:rPr>
+              <w:t>4</w:t>
             </w:r>
           </w:p>
         </w:tc>
@@ -18854,12 +19407,21 @@
                 <w:color w:val="000000"/>
               </w:rPr>
             </w:pPr>
-            <w:r>
-              <w:rPr>
-                <w:rFonts w:asciiTheme="minorHAnsi" w:hAnsiTheme="minorHAnsi" w:cs="Times New Roman"/>
-                <w:color w:val="000000"/>
-              </w:rPr>
-              <w:t>schoolsupyes:health5</w:t>
+            <w:proofErr w:type="gramStart"/>
+            <w:r>
+              <w:rPr>
+                <w:rFonts w:asciiTheme="minorHAnsi" w:hAnsiTheme="minorHAnsi" w:cs="Times New Roman"/>
+                <w:color w:val="000000"/>
+              </w:rPr>
+              <w:t>schoolsupyes:health</w:t>
+            </w:r>
+            <w:proofErr w:type="gramEnd"/>
+            <w:r>
+              <w:rPr>
+                <w:rFonts w:asciiTheme="minorHAnsi" w:hAnsiTheme="minorHAnsi" w:cs="Times New Roman"/>
+                <w:color w:val="000000"/>
+              </w:rPr>
+              <w:t>5</w:t>
             </w:r>
           </w:p>
         </w:tc>
@@ -18966,12 +19528,21 @@
                 <w:color w:val="000000"/>
               </w:rPr>
             </w:pPr>
-            <w:r>
-              <w:rPr>
-                <w:rFonts w:asciiTheme="minorHAnsi" w:hAnsiTheme="minorHAnsi" w:cs="Times New Roman"/>
-                <w:color w:val="000000"/>
-              </w:rPr>
-              <w:t>schoolsupyes:goout2</w:t>
+            <w:proofErr w:type="gramStart"/>
+            <w:r>
+              <w:rPr>
+                <w:rFonts w:asciiTheme="minorHAnsi" w:hAnsiTheme="minorHAnsi" w:cs="Times New Roman"/>
+                <w:color w:val="000000"/>
+              </w:rPr>
+              <w:t>schoolsupyes:goout</w:t>
+            </w:r>
+            <w:proofErr w:type="gramEnd"/>
+            <w:r>
+              <w:rPr>
+                <w:rFonts w:asciiTheme="minorHAnsi" w:hAnsiTheme="minorHAnsi" w:cs="Times New Roman"/>
+                <w:color w:val="000000"/>
+              </w:rPr>
+              <w:t>2</w:t>
             </w:r>
           </w:p>
         </w:tc>
@@ -19078,12 +19649,21 @@
                 <w:color w:val="000000"/>
               </w:rPr>
             </w:pPr>
-            <w:r>
-              <w:rPr>
-                <w:rFonts w:asciiTheme="minorHAnsi" w:hAnsiTheme="minorHAnsi" w:cs="Times New Roman"/>
-                <w:color w:val="000000"/>
-              </w:rPr>
-              <w:t>schoolsupyes:goout3</w:t>
+            <w:proofErr w:type="gramStart"/>
+            <w:r>
+              <w:rPr>
+                <w:rFonts w:asciiTheme="minorHAnsi" w:hAnsiTheme="minorHAnsi" w:cs="Times New Roman"/>
+                <w:color w:val="000000"/>
+              </w:rPr>
+              <w:t>schoolsupyes:goout</w:t>
+            </w:r>
+            <w:proofErr w:type="gramEnd"/>
+            <w:r>
+              <w:rPr>
+                <w:rFonts w:asciiTheme="minorHAnsi" w:hAnsiTheme="minorHAnsi" w:cs="Times New Roman"/>
+                <w:color w:val="000000"/>
+              </w:rPr>
+              <w:t>3</w:t>
             </w:r>
           </w:p>
         </w:tc>
@@ -19190,12 +19770,21 @@
                 <w:color w:val="000000"/>
               </w:rPr>
             </w:pPr>
-            <w:r>
-              <w:rPr>
-                <w:rFonts w:asciiTheme="minorHAnsi" w:hAnsiTheme="minorHAnsi" w:cs="Times New Roman"/>
-                <w:color w:val="000000"/>
-              </w:rPr>
-              <w:t>schoolsupyes:goout4</w:t>
+            <w:proofErr w:type="gramStart"/>
+            <w:r>
+              <w:rPr>
+                <w:rFonts w:asciiTheme="minorHAnsi" w:hAnsiTheme="minorHAnsi" w:cs="Times New Roman"/>
+                <w:color w:val="000000"/>
+              </w:rPr>
+              <w:t>schoolsupyes:goout</w:t>
+            </w:r>
+            <w:proofErr w:type="gramEnd"/>
+            <w:r>
+              <w:rPr>
+                <w:rFonts w:asciiTheme="minorHAnsi" w:hAnsiTheme="minorHAnsi" w:cs="Times New Roman"/>
+                <w:color w:val="000000"/>
+              </w:rPr>
+              <w:t>4</w:t>
             </w:r>
           </w:p>
         </w:tc>
@@ -19302,12 +19891,21 @@
                 <w:color w:val="000000"/>
               </w:rPr>
             </w:pPr>
-            <w:r>
-              <w:rPr>
-                <w:rFonts w:asciiTheme="minorHAnsi" w:hAnsiTheme="minorHAnsi" w:cs="Times New Roman"/>
-                <w:color w:val="000000"/>
-              </w:rPr>
-              <w:t>schoolsupyes:goout5</w:t>
+            <w:proofErr w:type="gramStart"/>
+            <w:r>
+              <w:rPr>
+                <w:rFonts w:asciiTheme="minorHAnsi" w:hAnsiTheme="minorHAnsi" w:cs="Times New Roman"/>
+                <w:color w:val="000000"/>
+              </w:rPr>
+              <w:t>schoolsupyes:goout</w:t>
+            </w:r>
+            <w:proofErr w:type="gramEnd"/>
+            <w:r>
+              <w:rPr>
+                <w:rFonts w:asciiTheme="minorHAnsi" w:hAnsiTheme="minorHAnsi" w:cs="Times New Roman"/>
+                <w:color w:val="000000"/>
+              </w:rPr>
+              <w:t>5</w:t>
             </w:r>
           </w:p>
         </w:tc>
@@ -19434,6 +20032,7 @@
         </w:rPr>
       </w:pPr>
       <w:proofErr w:type="spellStart"/>
+      <w:proofErr w:type="gramStart"/>
       <w:r>
         <w:rPr>
           <w:rFonts w:cs="Times New Roman"/>
@@ -19449,60 +20048,69 @@
           <w:sz w:val="20"/>
           <w:szCs w:val="20"/>
         </w:rPr>
-        <w:t>(G3 ~ (failures+I(failures^2)+higher+studytime+schoolsup+Dalc+health+romantic+famsize                                      +</w:t>
-      </w:r>
-      <w:proofErr w:type="spellStart"/>
+        <w:t>(</w:t>
+      </w:r>
+      <w:proofErr w:type="gramEnd"/>
       <w:r>
         <w:rPr>
           <w:rFonts w:cs="Times New Roman"/>
           <w:sz w:val="20"/>
           <w:szCs w:val="20"/>
         </w:rPr>
-        <w:t>goout+failures:schoolsup+studytime:health+studytime:goout</w:t>
-      </w:r>
-      <w:proofErr w:type="spellEnd"/>
+        <w:t>G3 ~ (failures+I(failures^2)+higher+studytime+schoolsup+Dalc+health+romantic+famsize                                      +</w:t>
+      </w:r>
+      <w:proofErr w:type="spellStart"/>
       <w:r>
         <w:rPr>
           <w:rFonts w:cs="Times New Roman"/>
           <w:sz w:val="20"/>
           <w:szCs w:val="20"/>
         </w:rPr>
-        <w:t xml:space="preserve">                                   +</w:t>
-      </w:r>
-      <w:proofErr w:type="spellStart"/>
+        <w:t>goout+failures:schoolsup+studytime:health+studytime:goout</w:t>
+      </w:r>
+      <w:proofErr w:type="spellEnd"/>
       <w:r>
         <w:rPr>
           <w:rFonts w:cs="Times New Roman"/>
           <w:sz w:val="20"/>
           <w:szCs w:val="20"/>
         </w:rPr>
-        <w:t>schoolsup:health+schoolsup:goout</w:t>
-      </w:r>
-      <w:proofErr w:type="spellEnd"/>
+        <w:t xml:space="preserve">                                   +</w:t>
+      </w:r>
+      <w:proofErr w:type="spellStart"/>
       <w:r>
         <w:rPr>
           <w:rFonts w:cs="Times New Roman"/>
           <w:sz w:val="20"/>
           <w:szCs w:val="20"/>
         </w:rPr>
-        <w:t xml:space="preserve">), data = </w:t>
-      </w:r>
-      <w:proofErr w:type="spellStart"/>
+        <w:t>schoolsup:health+schoolsup:goout</w:t>
+      </w:r>
+      <w:proofErr w:type="spellEnd"/>
       <w:r>
         <w:rPr>
           <w:rFonts w:cs="Times New Roman"/>
           <w:sz w:val="20"/>
           <w:szCs w:val="20"/>
         </w:rPr>
-        <w:t>studentDataset</w:t>
-      </w:r>
-      <w:proofErr w:type="spellEnd"/>
+        <w:t xml:space="preserve">), data = </w:t>
+      </w:r>
+      <w:proofErr w:type="spellStart"/>
       <w:r>
         <w:rPr>
           <w:rFonts w:cs="Times New Roman"/>
           <w:sz w:val="20"/>
           <w:szCs w:val="20"/>
         </w:rPr>
+        <w:t>studentDataset</w:t>
+      </w:r>
+      <w:proofErr w:type="spellEnd"/>
+      <w:r>
+        <w:rPr>
+          <w:rFonts w:cs="Times New Roman"/>
+          <w:sz w:val="20"/>
+          <w:szCs w:val="20"/>
+        </w:rPr>
         <w:t>)</w:t>
       </w:r>
     </w:p>
@@ -19540,6 +20148,12 @@
           <w:rFonts w:cs="Times New Roman"/>
         </w:rPr>
         <w:t>he final model is</w:t>
+      </w:r>
+      <w:r>
+        <w:rPr>
+          <w:rFonts w:cs="Times New Roman"/>
+        </w:rPr>
+        <w:t>:</w:t>
       </w:r>
     </w:p>
     <w:p>
@@ -19650,7 +20264,15 @@
         <w:t xml:space="preserve"> </w:t>
       </w:r>
       <w:r>
-        <w:t>The linear regression model we build is based on the assumption that there is a linear relation</w:t>
+        <w:t xml:space="preserve">The linear regression model we build </w:t>
+      </w:r>
+      <w:proofErr w:type="gramStart"/>
+      <w:r>
+        <w:t>is based on the assumption</w:t>
+      </w:r>
+      <w:proofErr w:type="gramEnd"/>
+      <w:r>
+        <w:t xml:space="preserve"> that there is a linear relation</w:t>
       </w:r>
       <w:r>
         <w:t xml:space="preserve"> </w:t>
@@ -19857,6 +20479,7 @@
       <w:r>
         <w:t>H</w:t>
       </w:r>
+      <w:proofErr w:type="gramStart"/>
       <w:r>
         <w:rPr>
           <w:vertAlign w:val="subscript"/>
@@ -19870,7 +20493,11 @@
         <w:t xml:space="preserve"> </w:t>
       </w:r>
       <w:r>
-        <w:t>: Het</w:t>
+        <w:t>:</w:t>
+      </w:r>
+      <w:proofErr w:type="gramEnd"/>
+      <w:r>
+        <w:t xml:space="preserve"> Het</w:t>
       </w:r>
       <w:r>
         <w:t>e</w:t>
@@ -20121,6 +20748,7 @@
       <w:r>
         <w:t>H</w:t>
       </w:r>
+      <w:proofErr w:type="gramStart"/>
       <w:r>
         <w:rPr>
           <w:vertAlign w:val="subscript"/>
@@ -20128,7 +20756,11 @@
         <w:t>0</w:t>
       </w:r>
       <w:r>
-        <w:t xml:space="preserve"> : </w:t>
+        <w:t xml:space="preserve"> :</w:t>
+      </w:r>
+      <w:proofErr w:type="gramEnd"/>
+      <w:r>
+        <w:t xml:space="preserve"> </w:t>
       </w:r>
       <w:bookmarkStart w:id="8" w:name="OLE_LINK1"/>
       <w:r>
@@ -20246,6 +20878,52 @@
     </w:p>
     <w:p>
       <w:pPr>
+        <w:ind w:left="432" w:firstLine="0"/>
+      </w:pPr>
+      <w:r>
+        <w:t xml:space="preserve">The data we are working with has many identical values (many factors are between 1-5) and </w:t>
+      </w:r>
+      <w:r>
+        <w:t xml:space="preserve">Shapiro-Wilk test do not work well for such dataset. </w:t>
+      </w:r>
+      <w:sdt>
+        <w:sdtPr>
+          <w:id w:val="-1607575778"/>
+          <w:citation/>
+        </w:sdtPr>
+        <w:sdtContent>
+          <w:r>
+            <w:fldChar w:fldCharType="begin"/>
+          </w:r>
+          <w:r>
+            <w:rPr>
+              <w:lang w:val="en-US"/>
+            </w:rPr>
+            <w:instrText xml:space="preserve"> CITATION Kol \l 1033 </w:instrText>
+          </w:r>
+          <w:r>
+            <w:fldChar w:fldCharType="separate"/>
+          </w:r>
+          <w:r>
+            <w:rPr>
+              <w:noProof/>
+              <w:lang w:val="en-US"/>
+            </w:rPr>
+            <w:t>(Kolmogorov–Smirnov test, n.d.)</w:t>
+          </w:r>
+          <w:r>
+            <w:fldChar w:fldCharType="end"/>
+          </w:r>
+        </w:sdtContent>
+      </w:sdt>
+    </w:p>
+    <w:p>
+      <w:pPr>
+        <w:ind w:left="432" w:firstLine="0"/>
+      </w:pPr>
+    </w:p>
+    <w:p>
+      <w:pPr>
         <w:rPr>
           <w:rFonts w:cs="Times New Roman"/>
         </w:rPr>
@@ -20265,6 +20943,7 @@
           <w:bCs/>
           <w:u w:val="single"/>
         </w:rPr>
+        <w:lastRenderedPageBreak/>
         <w:t>Independence Assumption:</w:t>
       </w:r>
       <w:r>
@@ -20304,7 +20983,6 @@
           <w:bCs/>
           <w:u w:val="single"/>
         </w:rPr>
-        <w:lastRenderedPageBreak/>
         <w:t>Multicollinearity:</w:t>
       </w:r>
       <w:r>
@@ -20409,6 +21087,7 @@
         <w:rPr>
           <w:noProof/>
         </w:rPr>
+        <w:lastRenderedPageBreak/>
         <w:drawing>
           <wp:inline distT="0" distB="0" distL="114300" distR="114300" wp14:anchorId="4854780A" wp14:editId="204B174B">
             <wp:extent cx="5018400" cy="2879401"/>
@@ -20458,8 +21137,15 @@
       </w:pPr>
       <w:bookmarkStart w:id="9" w:name="_Toc162994277"/>
       <w:r>
-        <w:lastRenderedPageBreak/>
-        <w:t>From the plot, we can see that there is no points outside the cook’s distance so we can conclude that there is no outliers in the model.</w:t>
+        <w:t xml:space="preserve">From the plot, we can see that there </w:t>
+      </w:r>
+      <w:proofErr w:type="gramStart"/>
+      <w:r>
+        <w:t>is</w:t>
+      </w:r>
+      <w:proofErr w:type="gramEnd"/>
+      <w:r>
+        <w:t xml:space="preserve"> no points outside the cook’s distance so we can conclude that there is no outliers in the model.</w:t>
       </w:r>
     </w:p>
     <w:p>
@@ -20476,6 +21162,7 @@
     <w:p>
       <w:pPr>
         <w:pStyle w:val="Heading1"/>
+        <w:jc w:val="center"/>
         <w:rPr>
           <w:rFonts w:asciiTheme="minorHAnsi" w:hAnsiTheme="minorHAnsi" w:cs="Times New Roman"/>
         </w:rPr>
@@ -20494,15 +21181,195 @@
           <w:rFonts w:cs="Times New Roman"/>
         </w:rPr>
       </w:pPr>
+      <w:r>
+        <w:rPr>
+          <w:rFonts w:cs="Times New Roman"/>
+        </w:rPr>
+        <w:t xml:space="preserve">In our final model we can see that the </w:t>
+      </w:r>
+      <w:r>
+        <w:rPr>
+          <w:rFonts w:cs="Times New Roman"/>
+        </w:rPr>
+        <w:t>coefficients</w:t>
+      </w:r>
+      <w:r>
+        <w:rPr>
+          <w:rFonts w:cs="Times New Roman"/>
+        </w:rPr>
+        <w:t xml:space="preserve"> of some of the parameters, like higheryes (student’s desire to go for higher study)</w:t>
+      </w:r>
+      <w:r>
+        <w:rPr>
+          <w:rFonts w:cs="Times New Roman"/>
+        </w:rPr>
+        <w:t>,</w:t>
+      </w:r>
+      <w:r>
+        <w:rPr>
+          <w:rFonts w:cs="Times New Roman"/>
+        </w:rPr>
+        <w:t xml:space="preserve"> </w:t>
+      </w:r>
+      <w:proofErr w:type="spellStart"/>
+      <w:r>
+        <w:rPr>
+          <w:rFonts w:cs="Times New Roman"/>
+        </w:rPr>
+        <w:t>schoolsupyes</w:t>
+      </w:r>
+      <w:proofErr w:type="spellEnd"/>
+      <w:r>
+        <w:rPr>
+          <w:rFonts w:cs="Times New Roman"/>
+        </w:rPr>
+        <w:t xml:space="preserve"> (Extra support from school), health (health of student), </w:t>
+      </w:r>
+      <w:proofErr w:type="spellStart"/>
+      <w:r>
+        <w:rPr>
+          <w:rFonts w:cs="Times New Roman"/>
+        </w:rPr>
+        <w:t>goout</w:t>
+      </w:r>
+      <w:proofErr w:type="spellEnd"/>
+      <w:r>
+        <w:rPr>
+          <w:rFonts w:cs="Times New Roman"/>
+        </w:rPr>
+        <w:t xml:space="preserve"> (measure of time student spent with friends) are positive, this indicate that these factors </w:t>
+      </w:r>
+      <w:proofErr w:type="gramStart"/>
+      <w:r>
+        <w:rPr>
+          <w:rFonts w:cs="Times New Roman"/>
+        </w:rPr>
+        <w:t>has</w:t>
+      </w:r>
+      <w:proofErr w:type="gramEnd"/>
+      <w:r>
+        <w:rPr>
+          <w:rFonts w:cs="Times New Roman"/>
+        </w:rPr>
+        <w:t xml:space="preserve"> good impact on the academic performance of the student. While some other variables, like </w:t>
+      </w:r>
+      <w:proofErr w:type="spellStart"/>
+      <w:r>
+        <w:rPr>
+          <w:rFonts w:cs="Times New Roman"/>
+        </w:rPr>
+        <w:t>romanticyes</w:t>
+      </w:r>
+      <w:proofErr w:type="spellEnd"/>
+      <w:r>
+        <w:rPr>
+          <w:rFonts w:cs="Times New Roman"/>
+        </w:rPr>
+        <w:t xml:space="preserve"> (student is involved in romantic relation), failure (number of past class failures), </w:t>
+      </w:r>
+      <w:proofErr w:type="spellStart"/>
+      <w:r>
+        <w:rPr>
+          <w:rFonts w:cs="Times New Roman"/>
+        </w:rPr>
+        <w:t>Dalc</w:t>
+      </w:r>
+      <w:proofErr w:type="spellEnd"/>
+      <w:r>
+        <w:rPr>
+          <w:rFonts w:cs="Times New Roman"/>
+        </w:rPr>
+        <w:t xml:space="preserve"> (frequency of alcohol consumption) has negative coefficient indicating that they </w:t>
+      </w:r>
+      <w:proofErr w:type="gramStart"/>
+      <w:r>
+        <w:rPr>
+          <w:rFonts w:cs="Times New Roman"/>
+        </w:rPr>
+        <w:t>has</w:t>
+      </w:r>
+      <w:proofErr w:type="gramEnd"/>
+      <w:r>
+        <w:rPr>
+          <w:rFonts w:cs="Times New Roman"/>
+        </w:rPr>
+        <w:t xml:space="preserve"> bad effect on the academic performance of student. </w:t>
+      </w:r>
     </w:p>
     <w:p>
       <w:pPr>
+        <w:rPr>
+          <w:rFonts w:cs="Times New Roman"/>
+        </w:rPr>
+      </w:pPr>
+      <w:r>
+        <w:rPr>
+          <w:rFonts w:cs="Times New Roman"/>
+        </w:rPr>
+        <w:t xml:space="preserve">Since we are meeting all the assumptions of linear regression </w:t>
+      </w:r>
+      <w:proofErr w:type="gramStart"/>
+      <w:r>
+        <w:rPr>
+          <w:rFonts w:cs="Times New Roman"/>
+        </w:rPr>
+        <w:t>model</w:t>
+      </w:r>
+      <w:proofErr w:type="gramEnd"/>
+      <w:r>
+        <w:rPr>
+          <w:rFonts w:cs="Times New Roman"/>
+        </w:rPr>
+        <w:t xml:space="preserve"> we can conclude that our model is good, but the Adjusted R2 of our final model is just 23.84% which means that</w:t>
+      </w:r>
+      <w:r>
+        <w:rPr>
+          <w:rFonts w:cs="Times New Roman"/>
+        </w:rPr>
+        <w:t xml:space="preserve"> only our model can explain only 23.84% of variation in the dependent variable (G3 - final grade) which is not very good.</w:t>
+      </w:r>
+    </w:p>
+    <w:p>
+      <w:pPr>
+        <w:rPr>
+          <w:rFonts w:cs="Times New Roman"/>
+        </w:rPr>
+      </w:pPr>
+      <w:r>
+        <w:rPr>
+          <w:rFonts w:cs="Times New Roman"/>
+        </w:rPr>
+        <w:t xml:space="preserve">The model may not be good for </w:t>
+      </w:r>
+      <w:r>
+        <w:rPr>
+          <w:rFonts w:cs="Times New Roman"/>
+        </w:rPr>
+        <w:t>prediction,</w:t>
+      </w:r>
+      <w:r>
+        <w:rPr>
+          <w:rFonts w:cs="Times New Roman"/>
+        </w:rPr>
+        <w:t xml:space="preserve"> but it helped us in concluding that demographic and social factors do play some role in the academic performance of a student.</w:t>
+      </w:r>
+      <w:bookmarkStart w:id="11" w:name="_Toc162994283"/>
+    </w:p>
+    <w:p>
+      <w:pPr>
+        <w:rPr>
+          <w:rFonts w:cs="Times New Roman"/>
+        </w:rPr>
+      </w:pPr>
+    </w:p>
+    <w:p>
+      <w:pPr>
         <w:pStyle w:val="Heading1"/>
+        <w:jc w:val="center"/>
         <w:rPr>
           <w:rFonts w:asciiTheme="minorHAnsi" w:hAnsiTheme="minorHAnsi" w:cs="Times New Roman"/>
         </w:rPr>
       </w:pPr>
-      <w:bookmarkStart w:id="11" w:name="_Toc162994283"/>
       <w:r>
         <w:rPr>
           <w:rFonts w:asciiTheme="minorHAnsi" w:hAnsiTheme="minorHAnsi" w:cs="Times New Roman"/>
@@ -20511,21 +21378,146 @@
       </w:r>
       <w:bookmarkEnd w:id="11"/>
     </w:p>
+    <w:p>
+      <w:r>
+        <w:t>The academic performance of a student is majorly dependent on student’s own capability and to identify the demographic and social variables/conditions which can help students, we will need much bigger dataset. Our dataset had only 649 rows and the data were collected for students of 2 public school only. To successfully conduct this experiment.</w:t>
+      </w:r>
+    </w:p>
+    <w:p>
+      <w:r>
+        <w:lastRenderedPageBreak/>
+        <w:t>For further study we can try some other model building techniques to come up with a better model, we can collect more data from different locations so that our data is not biased.</w:t>
+      </w:r>
+    </w:p>
+    <w:p>
+      <w:pPr>
+        <w:pStyle w:val="Heading1"/>
+        <w:ind w:firstLine="0"/>
+        <w:rPr>
+          <w:rFonts w:asciiTheme="minorHAnsi" w:hAnsiTheme="minorHAnsi" w:cs="Times New Roman"/>
+        </w:rPr>
+      </w:pPr>
+    </w:p>
+    <w:sdt>
+      <w:sdtPr>
+        <w:id w:val="-996880377"/>
+        <w:docPartObj>
+          <w:docPartGallery w:val="Bibliographies"/>
+          <w:docPartUnique/>
+        </w:docPartObj>
+      </w:sdtPr>
+      <w:sdtEndPr>
+        <w:rPr>
+          <w:rFonts w:asciiTheme="minorHAnsi" w:eastAsiaTheme="minorEastAsia" w:hAnsiTheme="minorHAnsi" w:cstheme="minorBidi"/>
+          <w:color w:val="auto"/>
+          <w:sz w:val="24"/>
+          <w:szCs w:val="24"/>
+        </w:rPr>
+      </w:sdtEndPr>
+      <w:sdtContent>
+        <w:p>
+          <w:pPr>
+            <w:pStyle w:val="Heading1"/>
+          </w:pPr>
+          <w:r>
+            <w:t>Bibliography</w:t>
+          </w:r>
+        </w:p>
+        <w:sdt>
+          <w:sdtPr>
+            <w:id w:val="111145805"/>
+            <w:bibliography/>
+          </w:sdtPr>
+          <w:sdtContent>
+            <w:p>
+              <w:pPr>
+                <w:pStyle w:val="Bibliography"/>
+                <w:ind w:left="720" w:hanging="720"/>
+                <w:rPr>
+                  <w:noProof/>
+                  <w:kern w:val="0"/>
+                  <w14:ligatures w14:val="none"/>
+                </w:rPr>
+              </w:pPr>
+              <w:r>
+                <w:fldChar w:fldCharType="begin"/>
+              </w:r>
+              <w:r>
+                <w:instrText xml:space="preserve"> BIBLIOGRAPHY </w:instrText>
+              </w:r>
+              <w:r>
+                <w:fldChar w:fldCharType="separate"/>
+              </w:r>
+              <w:r>
+                <w:rPr>
+                  <w:i/>
+                  <w:iCs/>
+                  <w:noProof/>
+                </w:rPr>
+                <w:t>Kolmogorov–Smirnov test</w:t>
+              </w:r>
+              <w:r>
+                <w:rPr>
+                  <w:noProof/>
+                </w:rPr>
+                <w:t>. (n.d.). Retrieved from Wikipedia: https://en.wikipedia.org/wiki/Kolmogorov–Smirnov_test#:~:text=Various%20studies%20have%20found%20that,samples%20with%20many%20identical%20values.</w:t>
+              </w:r>
+            </w:p>
+            <w:p>
+              <w:pPr>
+                <w:pStyle w:val="Bibliography"/>
+                <w:ind w:left="720" w:hanging="720"/>
+                <w:rPr>
+                  <w:noProof/>
+                </w:rPr>
+              </w:pPr>
+              <w:r>
+                <w:rPr>
+                  <w:i/>
+                  <w:iCs/>
+                  <w:noProof/>
+                </w:rPr>
+                <w:t>Student Performance</w:t>
+              </w:r>
+              <w:r>
+                <w:rPr>
+                  <w:noProof/>
+                </w:rPr>
+                <w:t>. (n.d.). Retrieved from UC Irvine Machine Learning Repository: https://archive.ics.uci.edu/dataset/320/student+performance</w:t>
+              </w:r>
+            </w:p>
+            <w:p>
+              <w:r>
+                <w:rPr>
+                  <w:b/>
+                  <w:bCs/>
+                  <w:noProof/>
+                </w:rPr>
+                <w:fldChar w:fldCharType="end"/>
+              </w:r>
+            </w:p>
+          </w:sdtContent>
+        </w:sdt>
+      </w:sdtContent>
+    </w:sdt>
     <w:p/>
-    <w:p>
-      <w:pPr>
-        <w:pStyle w:val="Heading1"/>
-        <w:rPr>
-          <w:rFonts w:asciiTheme="minorHAnsi" w:hAnsiTheme="minorHAnsi" w:cs="Times New Roman"/>
-        </w:rPr>
-      </w:pPr>
-      <w:r>
-        <w:rPr>
-          <w:rFonts w:asciiTheme="minorHAnsi" w:hAnsiTheme="minorHAnsi" w:cs="Times New Roman"/>
-        </w:rPr>
-        <w:br w:type="page"/>
-      </w:r>
-    </w:p>
+    <w:p/>
+    <w:p/>
+    <w:p/>
+    <w:p/>
+    <w:p/>
+    <w:p/>
+    <w:p/>
+    <w:p/>
+    <w:p/>
+    <w:p/>
+    <w:p/>
+    <w:p/>
+    <w:p/>
+    <w:p/>
+    <w:p/>
+    <w:p/>
+    <w:p/>
     <w:p>
       <w:pPr>
         <w:pStyle w:val="Heading1"/>
@@ -21122,7 +22114,7 @@
 </file>
 
 <file path=word/numbering.xml><?xml version="1.0" encoding="utf-8"?>
-<w:numbering xmlns:wpc="http://schemas.microsoft.com/office/word/2010/wordprocessingCanvas" xmlns:cx="http://schemas.microsoft.com/office/drawing/2014/chartex" xmlns:cx1="http://schemas.microsoft.com/office/drawing/2015/9/8/chartex" xmlns:cx2="http://schemas.microsoft.com/office/drawing/2015/10/21/chartex" xmlns:cx3="http://schemas.microsoft.com/office/drawing/2016/5/9/chartex" xmlns:cx4="http://schemas.microsoft.com/office/drawing/2016/5/10/chartex" xmlns:cx5="http://schemas.microsoft.com/office/drawing/2016/5/11/chartex" xmlns:cx6="http://schemas.microsoft.com/office/drawing/2016/5/12/chartex" xmlns:cx7="http://schemas.microsoft.com/office/drawing/2016/5/13/chartex" xmlns:cx8="http://schemas.microsoft.com/office/drawing/2016/5/14/chartex" xmlns:mc="http://schemas.openxmlformats.org/markup-compatibility/2006" xmlns:aink="http://schemas.microsoft.com/office/drawing/2016/ink" xmlns:am3d="http://schemas.microsoft.com/office/drawing/2017/model3d" xmlns:o="urn:schemas-microsoft-com:office:office" xmlns:oel="http://schemas.microsoft.com/office/2019/extlst" xmlns:r="http://schemas.openxmlformats.org/officeDocument/2006/relationships" xmlns:m="http://schemas.openxmlformats.org/officeDocument/2006/math" xmlns:v="urn:schemas-microsoft-com:vml" xmlns:wp14="http://schemas.microsoft.com/office/word/2010/wordprocessingDrawing" xmlns:wp="http://schemas.openxmlformats.org/drawingml/2006/wordprocessingDrawing" xmlns:w10="urn:schemas-microsoft-com:office:word" xmlns:w="http://schemas.openxmlformats.org/wordprocessingml/2006/main" xmlns:w14="http://schemas.microsoft.com/office/word/2010/wordml" xmlns:w15="http://schemas.microsoft.com/office/word/2012/wordml" xmlns:w16cex="http://schemas.microsoft.com/office/word/2018/wordml/cex" xmlns:w16cid="http://schemas.microsoft.com/office/word/2016/wordml/cid" xmlns:w16="http://schemas.microsoft.com/office/word/2018/wordml" xmlns:w16du="http://schemas.microsoft.com/office/word/2023/wordml/word16du" xmlns:w16sdtdh="http://schemas.microsoft.com/office/word/2020/wordml/sdtdatahash" xmlns:w16se="http://schemas.microsoft.com/office/word/2015/wordml/symex" xmlns:wpg="http://schemas.microsoft.com/office/word/2010/wordprocessingGroup" xmlns:wpi="http://schemas.microsoft.com/office/word/2010/wordprocessingInk" xmlns:wne="http://schemas.microsoft.com/office/word/2006/wordml" xmlns:wps="http://schemas.microsoft.com/office/word/2010/wordprocessingShape" mc:Ignorable="w14 w15 w16se w16cid w16 w16cex w16sdtdh w16du wp14">
+<w:numbering xmlns:wpc="http://schemas.microsoft.com/office/word/2010/wordprocessingCanvas" xmlns:cx="http://schemas.microsoft.com/office/drawing/2014/chartex" xmlns:cx1="http://schemas.microsoft.com/office/drawing/2015/9/8/chartex" xmlns:cx2="http://schemas.microsoft.com/office/drawing/2015/10/21/chartex" xmlns:cx3="http://schemas.microsoft.com/office/drawing/2016/5/9/chartex" xmlns:cx4="http://schemas.microsoft.com/office/drawing/2016/5/10/chartex" xmlns:cx5="http://schemas.microsoft.com/office/drawing/2016/5/11/chartex" xmlns:cx6="http://schemas.microsoft.com/office/drawing/2016/5/12/chartex" xmlns:cx7="http://schemas.microsoft.com/office/drawing/2016/5/13/chartex" xmlns:cx8="http://schemas.microsoft.com/office/drawing/2016/5/14/chartex" xmlns:mc="http://schemas.openxmlformats.org/markup-compatibility/2006" xmlns:aink="http://schemas.microsoft.com/office/drawing/2016/ink" xmlns:am3d="http://schemas.microsoft.com/office/drawing/2017/model3d" xmlns:o="urn:schemas-microsoft-com:office:office" xmlns:oel="http://schemas.microsoft.com/office/2019/extlst" xmlns:r="http://schemas.openxmlformats.org/officeDocument/2006/relationships" xmlns:m="http://schemas.openxmlformats.org/officeDocument/2006/math" xmlns:v="urn:schemas-microsoft-com:vml" xmlns:wp14="http://schemas.microsoft.com/office/word/2010/wordprocessingDrawing" xmlns:wp="http://schemas.openxmlformats.org/drawingml/2006/wordprocessingDrawing" xmlns:w10="urn:schemas-microsoft-com:office:word" xmlns:w="http://schemas.openxmlformats.org/wordprocessingml/2006/main" xmlns:w14="http://schemas.microsoft.com/office/word/2010/wordml" xmlns:w15="http://schemas.microsoft.com/office/word/2012/wordml" xmlns:w16cex="http://schemas.microsoft.com/office/word/2018/wordml/cex" xmlns:w16cid="http://schemas.microsoft.com/office/word/2016/wordml/cid" xmlns:w16="http://schemas.microsoft.com/office/word/2018/wordml" xmlns:w16sdtdh="http://schemas.microsoft.com/office/word/2020/wordml/sdtdatahash" xmlns:w16se="http://schemas.microsoft.com/office/word/2015/wordml/symex" xmlns:wpg="http://schemas.microsoft.com/office/word/2010/wordprocessingGroup" xmlns:wpi="http://schemas.microsoft.com/office/word/2010/wordprocessingInk" xmlns:wne="http://schemas.microsoft.com/office/word/2006/wordml" xmlns:wps="http://schemas.microsoft.com/office/word/2010/wordprocessingShape" mc:Ignorable="w14 w15 w16se w16cid w16 w16cex w16sdtdh wp14">
   <w:abstractNum w:abstractNumId="0" w15:restartNumberingAfterBreak="0">
     <w:nsid w:val="8D5C6C6D"/>
     <w:multiLevelType w:val="singleLevel"/>
@@ -22252,7 +23244,7 @@
 </file>
 
 <file path=word/styles.xml><?xml version="1.0" encoding="utf-8"?>
-<w:styles xmlns:mc="http://schemas.openxmlformats.org/markup-compatibility/2006" xmlns:r="http://schemas.openxmlformats.org/officeDocument/2006/relationships" xmlns:w="http://schemas.openxmlformats.org/wordprocessingml/2006/main" xmlns:w14="http://schemas.microsoft.com/office/word/2010/wordml" xmlns:w15="http://schemas.microsoft.com/office/word/2012/wordml" xmlns:w16cex="http://schemas.microsoft.com/office/word/2018/wordml/cex" xmlns:w16cid="http://schemas.microsoft.com/office/word/2016/wordml/cid" xmlns:w16="http://schemas.microsoft.com/office/word/2018/wordml" xmlns:w16du="http://schemas.microsoft.com/office/word/2023/wordml/word16du" xmlns:w16sdtdh="http://schemas.microsoft.com/office/word/2020/wordml/sdtdatahash" xmlns:w16se="http://schemas.microsoft.com/office/word/2015/wordml/symex" mc:Ignorable="w14 w15 w16se w16cid w16 w16cex w16sdtdh w16du">
+<w:styles xmlns:mc="http://schemas.openxmlformats.org/markup-compatibility/2006" xmlns:r="http://schemas.openxmlformats.org/officeDocument/2006/relationships" xmlns:w="http://schemas.openxmlformats.org/wordprocessingml/2006/main" xmlns:w14="http://schemas.microsoft.com/office/word/2010/wordml" xmlns:w15="http://schemas.microsoft.com/office/word/2012/wordml" xmlns:w16cex="http://schemas.microsoft.com/office/word/2018/wordml/cex" xmlns:w16cid="http://schemas.microsoft.com/office/word/2016/wordml/cid" xmlns:w16="http://schemas.microsoft.com/office/word/2018/wordml" xmlns:w16sdtdh="http://schemas.microsoft.com/office/word/2020/wordml/sdtdatahash" xmlns:w16se="http://schemas.microsoft.com/office/word/2015/wordml/symex" mc:Ignorable="w14 w15 w16se w16cid w16 w16cex w16sdtdh">
   <w:docDefaults>
     <w:rPrDefault>
       <w:rPr>
@@ -23311,6 +24303,14 @@
       <w14:ligatures w14:val="none"/>
     </w:rPr>
   </w:style>
+  <w:style w:type="paragraph" w:styleId="Bibliography">
+    <w:name w:val="Bibliography"/>
+    <w:basedOn w:val="Normal"/>
+    <w:next w:val="Normal"/>
+    <w:uiPriority w:val="37"/>
+    <w:unhideWhenUsed/>
+    <w:rsid w:val="00C66183"/>
+  </w:style>
 </w:styles>
 </file>
 
@@ -23610,11 +24610,30 @@
 </file>
 
 <file path=customXml/item1.xml><?xml version="1.0" encoding="utf-8"?>
-<b:Sources xmlns:b="http://schemas.openxmlformats.org/officeDocument/2006/bibliography" xmlns="http://schemas.openxmlformats.org/officeDocument/2006/bibliography" SelectedStyle="\APASixthEditionOfficeOnline.xsl" StyleName="APA" Version="6"/>
+<b:Sources xmlns:b="http://schemas.openxmlformats.org/officeDocument/2006/bibliography" xmlns="http://schemas.openxmlformats.org/officeDocument/2006/bibliography" SelectedStyle="/APASixthEditionOfficeOnline.xsl" StyleName="APA" Version="6">
+  <b:Source>
+    <b:Tag>Kol</b:Tag>
+    <b:SourceType>InternetSite</b:SourceType>
+    <b:Guid>{65D12DA7-F52A-CC41-823B-B1BCED14C2DC}</b:Guid>
+    <b:Title>Kolmogorov–Smirnov test</b:Title>
+    <b:InternetSiteTitle>Wikipedia</b:InternetSiteTitle>
+    <b:URL>https://en.wikipedia.org/wiki/Kolmogorov–Smirnov_test#:~:text=Various%20studies%20have%20found%20that,samples%20with%20many%20identical%20values.</b:URL>
+    <b:RefOrder>2</b:RefOrder>
+  </b:Source>
+  <b:Source>
+    <b:Tag>Stu</b:Tag>
+    <b:SourceType>InternetSite</b:SourceType>
+    <b:Guid>{6C229840-D23A-D142-BFA5-FF2900AC446D}</b:Guid>
+    <b:Title>Student Performance</b:Title>
+    <b:InternetSiteTitle>UC Irvine Machine Learning Repository</b:InternetSiteTitle>
+    <b:URL>https://archive.ics.uci.edu/dataset/320/student+performance</b:URL>
+    <b:RefOrder>1</b:RefOrder>
+  </b:Source>
+</b:Sources>
 </file>
 
 <file path=customXml/itemProps1.xml><?xml version="1.0" encoding="utf-8"?>
-<ds:datastoreItem xmlns:ds="http://schemas.openxmlformats.org/officeDocument/2006/customXml" ds:itemID="{F2AB55DD-28F1-4A85-8D5B-D0234585320D}">
+<ds:datastoreItem xmlns:ds="http://schemas.openxmlformats.org/officeDocument/2006/customXml" ds:itemID="{45B029A5-77C1-3B4D-ACCC-5CEA06F8FABD}">
   <ds:schemaRefs>
     <ds:schemaRef ds:uri="http://schemas.openxmlformats.org/officeDocument/2006/bibliography"/>
   </ds:schemaRefs>

</xml_diff>